<commit_message>
Mal schon das Zeug, was ich auf die Schnelle machen konnte
Signed-off-by: siefert1 <alicia.siefert@gmx.de>
</commit_message>
<xml_diff>
--- a/Dokumente/02_Arbeitsbereich/03_Protokolle/Besprechungsprotokoll_Vorlage.docx
+++ b/Dokumente/02_Arbeitsbereich/03_Protokolle/Besprechungsprotokoll_Vorlage.docx
@@ -1,6 +1,6 @@
 
 <file path=word/document.xml><?xml version="1.0" encoding="utf-8"?>
-<w:document xmlns:wpc="http://schemas.microsoft.com/office/word/2010/wordprocessingCanvas" xmlns:cx="http://schemas.microsoft.com/office/drawing/2014/chartex" xmlns:cx1="http://schemas.microsoft.com/office/drawing/2015/9/8/chartex" xmlns:mc="http://schemas.openxmlformats.org/markup-compatibility/2006" xmlns:o="urn:schemas-microsoft-com:office:office" xmlns:r="http://schemas.openxmlformats.org/officeDocument/2006/relationships" xmlns:m="http://schemas.openxmlformats.org/officeDocument/2006/math" xmlns:v="urn:schemas-microsoft-com:vml" xmlns:wp14="http://schemas.microsoft.com/office/word/2010/wordprocessingDrawing" xmlns:wp="http://schemas.openxmlformats.org/drawingml/2006/wordprocessingDrawing" xmlns:w10="urn:schemas-microsoft-com:office:word" xmlns:w="http://schemas.openxmlformats.org/wordprocessingml/2006/main" xmlns:w14="http://schemas.microsoft.com/office/word/2010/wordml" xmlns:w15="http://schemas.microsoft.com/office/word/2012/wordml" xmlns:w16se="http://schemas.microsoft.com/office/word/2015/wordml/symex" xmlns:wpg="http://schemas.microsoft.com/office/word/2010/wordprocessingGroup" xmlns:wpi="http://schemas.microsoft.com/office/word/2010/wordprocessingInk" xmlns:wne="http://schemas.microsoft.com/office/word/2006/wordml" xmlns:wps="http://schemas.microsoft.com/office/word/2010/wordprocessingShape" mc:Ignorable="w14 w15 w16se wp14">
+<w:document xmlns:wpc="http://schemas.microsoft.com/office/word/2010/wordprocessingCanvas" xmlns:cx="http://schemas.microsoft.com/office/drawing/2014/chartex" xmlns:cx1="http://schemas.microsoft.com/office/drawing/2015/9/8/chartex" xmlns:cx2="http://schemas.microsoft.com/office/drawing/2015/10/21/chartex" xmlns:cx3="http://schemas.microsoft.com/office/drawing/2016/5/9/chartex" xmlns:cx4="http://schemas.microsoft.com/office/drawing/2016/5/10/chartex" xmlns:cx5="http://schemas.microsoft.com/office/drawing/2016/5/11/chartex" xmlns:cx6="http://schemas.microsoft.com/office/drawing/2016/5/12/chartex" xmlns:cx7="http://schemas.microsoft.com/office/drawing/2016/5/13/chartex" xmlns:cx8="http://schemas.microsoft.com/office/drawing/2016/5/14/chartex" xmlns:mc="http://schemas.openxmlformats.org/markup-compatibility/2006" xmlns:aink="http://schemas.microsoft.com/office/drawing/2016/ink" xmlns:am3d="http://schemas.microsoft.com/office/drawing/2017/model3d" xmlns:o="urn:schemas-microsoft-com:office:office" xmlns:r="http://schemas.openxmlformats.org/officeDocument/2006/relationships" xmlns:m="http://schemas.openxmlformats.org/officeDocument/2006/math" xmlns:v="urn:schemas-microsoft-com:vml" xmlns:wp14="http://schemas.microsoft.com/office/word/2010/wordprocessingDrawing" xmlns:wp="http://schemas.openxmlformats.org/drawingml/2006/wordprocessingDrawing" xmlns:w10="urn:schemas-microsoft-com:office:word" xmlns:w="http://schemas.openxmlformats.org/wordprocessingml/2006/main" xmlns:w14="http://schemas.microsoft.com/office/word/2010/wordml" xmlns:w15="http://schemas.microsoft.com/office/word/2012/wordml" xmlns:w16cid="http://schemas.microsoft.com/office/word/2016/wordml/cid" xmlns:w16se="http://schemas.microsoft.com/office/word/2015/wordml/symex" xmlns:wpg="http://schemas.microsoft.com/office/word/2010/wordprocessingGroup" xmlns:wpi="http://schemas.microsoft.com/office/word/2010/wordprocessingInk" xmlns:wne="http://schemas.microsoft.com/office/word/2006/wordml" xmlns:wps="http://schemas.microsoft.com/office/word/2010/wordprocessingShape" mc:Ignorable="w14 w15 w16se w16cid wp14">
   <w:body>
     <w:tbl>
       <w:tblPr>
@@ -25,8 +25,6 @@
                 <w:rFonts w:ascii="Cambria" w:hAnsi="Cambria"/>
               </w:rPr>
             </w:pPr>
-            <w:bookmarkStart w:id="0" w:name="_GoBack"/>
-            <w:bookmarkEnd w:id="0"/>
             <w:r>
               <w:rPr>
                 <w:rFonts w:ascii="Cambria" w:hAnsi="Cambria"/>
@@ -38,7 +36,13 @@
               <w:rPr>
                 <w:rFonts w:ascii="Cambria" w:hAnsi="Cambria"/>
               </w:rPr>
-              <w:t>Risko</w:t>
+              <w:t>Uni</w:t>
+            </w:r>
+            <w:r>
+              <w:rPr>
+                <w:rFonts w:ascii="Cambria" w:hAnsi="Cambria"/>
+              </w:rPr>
+              <w:t>Risk</w:t>
             </w:r>
             <w:proofErr w:type="spellEnd"/>
           </w:p>
@@ -428,23 +432,53 @@
               </w:rPr>
               <w:t xml:space="preserve">, </w:t>
             </w:r>
+            <w:proofErr w:type="spellStart"/>
             <w:r>
               <w:rPr>
                 <w:rFonts w:ascii="Cambria" w:hAnsi="Cambria"/>
               </w:rPr>
-              <w:t xml:space="preserve">Bosin, </w:t>
+              <w:t>Bosin</w:t>
+            </w:r>
+            <w:proofErr w:type="spellEnd"/>
+            <w:r>
+              <w:rPr>
+                <w:rFonts w:ascii="Cambria" w:hAnsi="Cambria"/>
+              </w:rPr>
+              <w:t xml:space="preserve">, </w:t>
+            </w:r>
+            <w:proofErr w:type="spellStart"/>
+            <w:r>
+              <w:rPr>
+                <w:rFonts w:ascii="Cambria" w:hAnsi="Cambria"/>
+              </w:rPr>
+              <w:t>Espig</w:t>
+            </w:r>
+            <w:proofErr w:type="spellEnd"/>
+            <w:r>
+              <w:rPr>
+                <w:rFonts w:ascii="Cambria" w:hAnsi="Cambria"/>
+              </w:rPr>
+              <w:t>,</w:t>
             </w:r>
             <w:r>
               <w:rPr>
                 <w:rFonts w:ascii="Cambria" w:hAnsi="Cambria"/>
               </w:rPr>
-              <w:t>Espig,</w:t>
+              <w:t xml:space="preserve"> </w:t>
             </w:r>
+            <w:proofErr w:type="spellStart"/>
             <w:r>
               <w:rPr>
                 <w:rFonts w:ascii="Cambria" w:hAnsi="Cambria"/>
               </w:rPr>
-              <w:t xml:space="preserve"> Lauenroth, Siefert,</w:t>
+              <w:t>Lauenroth</w:t>
+            </w:r>
+            <w:proofErr w:type="spellEnd"/>
+            <w:r>
+              <w:rPr>
+                <w:rFonts w:ascii="Cambria" w:hAnsi="Cambria"/>
+              </w:rPr>
+              <w:t>, Siefert,</w:t>
             </w:r>
             <w:r>
               <w:rPr>
@@ -511,39 +545,24 @@
                 <w:rFonts w:ascii="Cambria" w:hAnsi="Cambria"/>
               </w:rPr>
             </w:pPr>
-            <w:sdt>
-              <w:sdtPr>
-                <w:rPr>
-                  <w:rFonts w:ascii="Cambria" w:hAnsi="Cambria"/>
-                </w:rPr>
-                <w:alias w:val="Thema der Agenda 1 eingeben:"/>
-                <w:tag w:val="Thema der Agenda 1 eingeben:"/>
-                <w:id w:val="1136367044"/>
-                <w:placeholder>
-                  <w:docPart w:val="35FD439E7F314DBFB2A7F5BC6395D4FD"/>
-                </w:placeholder>
-                <w:temporary/>
-                <w:showingPlcHdr/>
-                <w15:appearance w15:val="hidden"/>
-              </w:sdtPr>
-              <w:sdtEndPr/>
-              <w:sdtContent>
-                <w:r>
-                  <w:rPr>
-                    <w:rFonts w:ascii="Cambria" w:hAnsi="Cambria"/>
-                    <w:lang w:bidi="de-DE"/>
-                  </w:rPr>
-                  <w:t>Thema der Agenda</w:t>
-                </w:r>
-                <w:r>
-                  <w:rPr>
-                    <w:rFonts w:ascii="Cambria" w:hAnsi="Cambria"/>
-                    <w:lang w:bidi="de-DE"/>
-                  </w:rPr>
-                  <w:t xml:space="preserve"> 1</w:t>
-                </w:r>
-              </w:sdtContent>
-            </w:sdt>
+            <w:r>
+              <w:rPr>
+                <w:rFonts w:ascii="Cambria" w:hAnsi="Cambria"/>
+              </w:rPr>
+              <w:t xml:space="preserve">Thema </w:t>
+            </w:r>
+            <w:r>
+              <w:rPr>
+                <w:rFonts w:ascii="Cambria" w:hAnsi="Cambria"/>
+              </w:rPr>
+              <w:t>der</w:t>
+            </w:r>
+            <w:r>
+              <w:rPr>
+                <w:rFonts w:ascii="Cambria" w:hAnsi="Cambria"/>
+              </w:rPr>
+              <w:t xml:space="preserve"> Agenda 1</w:t>
+            </w:r>
           </w:p>
         </w:tc>
       </w:tr>
@@ -612,32 +631,12 @@
                 <w:rFonts w:ascii="Cambria" w:hAnsi="Cambria"/>
               </w:rPr>
             </w:pPr>
-            <w:sdt>
-              <w:sdtPr>
-                <w:rPr>
-                  <w:rFonts w:ascii="Cambria" w:hAnsi="Cambria"/>
-                </w:rPr>
-                <w:alias w:val="Agenda 1, Diskussion eingeben:"/>
-                <w:tag w:val="Agenda 1, Diskussion eingeben:"/>
-                <w:id w:val="983351720"/>
-                <w:placeholder>
-                  <w:docPart w:val="91D71589BAF24ACE88BB6B3B1581AC9A"/>
-                </w:placeholder>
-                <w:temporary/>
-                <w:showingPlcHdr/>
-                <w15:appearance w15:val="hidden"/>
-              </w:sdtPr>
-              <w:sdtEndPr/>
-              <w:sdtContent>
-                <w:r>
-                  <w:rPr>
-                    <w:rFonts w:ascii="Cambria" w:hAnsi="Cambria"/>
-                    <w:lang w:bidi="de-DE"/>
-                  </w:rPr>
-                  <w:t>Diskussion eingeben</w:t>
-                </w:r>
-              </w:sdtContent>
-            </w:sdt>
+            <w:r>
+              <w:rPr>
+                <w:rFonts w:ascii="Cambria" w:hAnsi="Cambria"/>
+              </w:rPr>
+              <w:t>Diskussion eingeben</w:t>
+            </w:r>
           </w:p>
         </w:tc>
       </w:tr>
@@ -690,32 +689,12 @@
                 <w:rFonts w:ascii="Cambria" w:hAnsi="Cambria"/>
               </w:rPr>
             </w:pPr>
-            <w:sdt>
-              <w:sdtPr>
-                <w:rPr>
-                  <w:rFonts w:ascii="Cambria" w:hAnsi="Cambria"/>
-                </w:rPr>
-                <w:alias w:val="Agenda 1, Schlussfolgerungen eingeben:"/>
-                <w:tag w:val="Agenda 1, Schlussfolgerungen eingeben:"/>
-                <w:id w:val="-1232158815"/>
-                <w:placeholder>
-                  <w:docPart w:val="6B6FBE2353F6418DA3B30B355E3BB425"/>
-                </w:placeholder>
-                <w:temporary/>
-                <w:showingPlcHdr/>
-                <w15:appearance w15:val="hidden"/>
-              </w:sdtPr>
-              <w:sdtEndPr/>
-              <w:sdtContent>
-                <w:r>
-                  <w:rPr>
-                    <w:rFonts w:ascii="Cambria" w:hAnsi="Cambria"/>
-                    <w:lang w:bidi="de-DE"/>
-                  </w:rPr>
-                  <w:t>Schlussfolgerungen eingeben</w:t>
-                </w:r>
-              </w:sdtContent>
-            </w:sdt>
+            <w:r>
+              <w:rPr>
+                <w:rFonts w:ascii="Cambria" w:hAnsi="Cambria"/>
+              </w:rPr>
+              <w:t>Schlussfolgerungen eingeben</w:t>
+            </w:r>
           </w:p>
         </w:tc>
       </w:tr>
@@ -756,7 +735,7 @@
           <w:sdtContent>
             <w:tc>
               <w:tcPr>
-                <w:tcW w:w="4390" w:type="dxa"/>
+                <w:tcW w:w="4356" w:type="dxa"/>
               </w:tcPr>
               <w:p>
                 <w:pPr>
@@ -794,7 +773,7 @@
           <w:sdtContent>
             <w:tc>
               <w:tcPr>
-                <w:tcW w:w="2128" w:type="dxa"/>
+                <w:tcW w:w="2113" w:type="dxa"/>
               </w:tcPr>
               <w:p>
                 <w:pPr>
@@ -832,7 +811,7 @@
           <w:sdtContent>
             <w:tc>
               <w:tcPr>
-                <w:tcW w:w="1841" w:type="dxa"/>
+                <w:tcW w:w="1828" w:type="dxa"/>
               </w:tcPr>
               <w:p>
                 <w:pPr>
@@ -853,16 +832,34 @@
         </w:sdt>
       </w:tr>
       <w:tr>
+        <w:tc>
+          <w:tcPr>
+            <w:tcW w:w="4356" w:type="dxa"/>
+          </w:tcPr>
+          <w:p>
+            <w:pPr>
+              <w:rPr>
+                <w:rFonts w:ascii="Cambria" w:hAnsi="Cambria"/>
+              </w:rPr>
+            </w:pPr>
+            <w:r>
+              <w:rPr>
+                <w:rFonts w:ascii="Cambria" w:hAnsi="Cambria"/>
+              </w:rPr>
+              <w:t>Aufgabe 1</w:t>
+            </w:r>
+          </w:p>
+        </w:tc>
         <w:sdt>
           <w:sdtPr>
             <w:rPr>
               <w:rFonts w:ascii="Cambria" w:hAnsi="Cambria"/>
             </w:rPr>
-            <w:alias w:val="Agenda 1, Aufgabe 1 eingeben:"/>
-            <w:tag w:val="Agenda 1, Aufgabe 1 eingeben:"/>
-            <w:id w:val="-2051980392"/>
+            <w:alias w:val="Agenda 3, Namen von Referent 1 eingeben:"/>
+            <w:tag w:val="Agenda 3, Namen von Referent 1 eingeben:"/>
+            <w:id w:val="1215467063"/>
             <w:placeholder>
-              <w:docPart w:val="46A16C8E87D54AF3948B4D285701E08F"/>
+              <w:docPart w:val="D60214FD669A43AFBCA6619FD300B69D"/>
             </w:placeholder>
             <w:temporary/>
             <w:showingPlcHdr/>
@@ -872,7 +869,7 @@
           <w:sdtContent>
             <w:tc>
               <w:tcPr>
-                <w:tcW w:w="4390" w:type="dxa"/>
+                <w:tcW w:w="2113" w:type="dxa"/>
               </w:tcPr>
               <w:p>
                 <w:pPr>
@@ -885,22 +882,72 @@
                     <w:rFonts w:ascii="Cambria" w:hAnsi="Cambria"/>
                     <w:lang w:bidi="de-DE"/>
                   </w:rPr>
-                  <w:t>Aufgabe 1</w:t>
+                  <w:t>Name des Referenten</w:t>
                 </w:r>
               </w:p>
             </w:tc>
           </w:sdtContent>
         </w:sdt>
+        <w:tc>
+          <w:tcPr>
+            <w:tcW w:w="1828" w:type="dxa"/>
+          </w:tcPr>
+          <w:p>
+            <w:pPr>
+              <w:rPr>
+                <w:rFonts w:ascii="Cambria" w:hAnsi="Cambria"/>
+              </w:rPr>
+            </w:pPr>
+            <w:r>
+              <w:rPr>
+                <w:rFonts w:ascii="Cambria" w:hAnsi="Cambria"/>
+              </w:rPr>
+              <w:t>Datum</w:t>
+            </w:r>
+            <w:r>
+              <w:rPr>
+                <w:rFonts w:ascii="Cambria" w:hAnsi="Cambria"/>
+              </w:rPr>
+              <w:t xml:space="preserve"> | </w:t>
+            </w:r>
+            <w:r>
+              <w:rPr>
+                <w:rFonts w:ascii="Cambria" w:hAnsi="Cambria"/>
+              </w:rPr>
+              <w:t>Uhrzeit</w:t>
+            </w:r>
+          </w:p>
+        </w:tc>
+      </w:tr>
+      <w:tr>
+        <w:tc>
+          <w:tcPr>
+            <w:tcW w:w="4356" w:type="dxa"/>
+          </w:tcPr>
+          <w:p>
+            <w:pPr>
+              <w:rPr>
+                <w:rFonts w:ascii="Cambria" w:hAnsi="Cambria"/>
+              </w:rPr>
+            </w:pPr>
+            <w:r>
+              <w:rPr>
+                <w:rFonts w:ascii="Cambria" w:hAnsi="Cambria"/>
+              </w:rPr>
+              <w:t>Aufgabe 2</w:t>
+            </w:r>
+          </w:p>
+        </w:tc>
         <w:sdt>
           <w:sdtPr>
             <w:rPr>
               <w:rFonts w:ascii="Cambria" w:hAnsi="Cambria"/>
             </w:rPr>
-            <w:alias w:val="Agenda 1, Namen von Referent 1 eingeben:"/>
-            <w:tag w:val="Agenda 1, Namen von Referent 1 eingeben:"/>
-            <w:id w:val="1861236787"/>
+            <w:alias w:val="Agenda 3, Namen von Referent 1 eingeben:"/>
+            <w:tag w:val="Agenda 3, Namen von Referent 1 eingeben:"/>
+            <w:id w:val="-767079848"/>
             <w:placeholder>
-              <w:docPart w:val="9E6E3C1CB0B841AC92381C1BF78F1499"/>
+              <w:docPart w:val="1F482F60650A4EA09601215688B271DF"/>
             </w:placeholder>
             <w:temporary/>
             <w:showingPlcHdr/>
@@ -910,7 +957,7 @@
           <w:sdtContent>
             <w:tc>
               <w:tcPr>
-                <w:tcW w:w="2128" w:type="dxa"/>
+                <w:tcW w:w="2113" w:type="dxa"/>
               </w:tcPr>
               <w:p>
                 <w:pPr>
@@ -934,11 +981,11 @@
             <w:rPr>
               <w:rFonts w:ascii="Cambria" w:hAnsi="Cambria"/>
             </w:rPr>
-            <w:alias w:val="Agenda 1, Datum und Uhrzeit 1 eingeben:"/>
-            <w:tag w:val="Agenda 1, Datum und Uhrzeit 1 eingeben:"/>
-            <w:id w:val="-1225757883"/>
+            <w:alias w:val="Agenda 3, Datum und Uhrzeit 1 eingeben:"/>
+            <w:tag w:val="Agenda 3, Datum und Uhrzeit 1 eingeben:"/>
+            <w:id w:val="-2024776096"/>
             <w:placeholder>
-              <w:docPart w:val="2BC0FDAEA25F42BE9E4F43030F4F1A83"/>
+              <w:docPart w:val="D38EB81BFF89437E8487D9E5148717FB"/>
             </w:placeholder>
             <w:temporary/>
             <w:showingPlcHdr/>
@@ -948,123 +995,7 @@
           <w:sdtContent>
             <w:tc>
               <w:tcPr>
-                <w:tcW w:w="1841" w:type="dxa"/>
-              </w:tcPr>
-              <w:p>
-                <w:pPr>
-                  <w:rPr>
-                    <w:rFonts w:ascii="Cambria" w:hAnsi="Cambria"/>
-                  </w:rPr>
-                </w:pPr>
-                <w:r>
-                  <w:rPr>
-                    <w:rFonts w:ascii="Cambria" w:hAnsi="Cambria"/>
-                    <w:lang w:bidi="de-DE"/>
-                  </w:rPr>
-                  <w:t>Datum | Uhrzeit</w:t>
-                </w:r>
-              </w:p>
-            </w:tc>
-          </w:sdtContent>
-        </w:sdt>
-      </w:tr>
-      <w:tr>
-        <w:sdt>
-          <w:sdtPr>
-            <w:rPr>
-              <w:rFonts w:ascii="Cambria" w:hAnsi="Cambria"/>
-            </w:rPr>
-            <w:alias w:val="Agenda 1, Aufgabe 2 eingeben:"/>
-            <w:tag w:val="Agenda 1, Aufgabe 2 eingeben:"/>
-            <w:id w:val="-276792879"/>
-            <w:placeholder>
-              <w:docPart w:val="418DB47713D34F40964D31C11098075D"/>
-            </w:placeholder>
-            <w:temporary/>
-            <w:showingPlcHdr/>
-            <w15:appearance w15:val="hidden"/>
-          </w:sdtPr>
-          <w:sdtEndPr/>
-          <w:sdtContent>
-            <w:tc>
-              <w:tcPr>
-                <w:tcW w:w="4390" w:type="dxa"/>
-              </w:tcPr>
-              <w:p>
-                <w:pPr>
-                  <w:rPr>
-                    <w:rFonts w:ascii="Cambria" w:hAnsi="Cambria"/>
-                  </w:rPr>
-                </w:pPr>
-                <w:r>
-                  <w:rPr>
-                    <w:rFonts w:ascii="Cambria" w:hAnsi="Cambria"/>
-                    <w:lang w:bidi="de-DE"/>
-                  </w:rPr>
-                  <w:t>Aufgabe 2</w:t>
-                </w:r>
-              </w:p>
-            </w:tc>
-          </w:sdtContent>
-        </w:sdt>
-        <w:sdt>
-          <w:sdtPr>
-            <w:rPr>
-              <w:rFonts w:ascii="Cambria" w:hAnsi="Cambria"/>
-            </w:rPr>
-            <w:alias w:val="Agenda 1, Namen von Referent 2 eingeben:"/>
-            <w:tag w:val="Agenda 1, Namen von Referent 2 eingeben:"/>
-            <w:id w:val="-1375918553"/>
-            <w:placeholder>
-              <w:docPart w:val="061E39B482424D408CBE91CF5B21C284"/>
-            </w:placeholder>
-            <w:temporary/>
-            <w:showingPlcHdr/>
-            <w15:appearance w15:val="hidden"/>
-          </w:sdtPr>
-          <w:sdtEndPr/>
-          <w:sdtContent>
-            <w:tc>
-              <w:tcPr>
-                <w:tcW w:w="2128" w:type="dxa"/>
-              </w:tcPr>
-              <w:p>
-                <w:pPr>
-                  <w:rPr>
-                    <w:rFonts w:ascii="Cambria" w:hAnsi="Cambria"/>
-                  </w:rPr>
-                </w:pPr>
-                <w:r>
-                  <w:rPr>
-                    <w:rFonts w:ascii="Cambria" w:hAnsi="Cambria"/>
-                    <w:lang w:bidi="de-DE"/>
-                  </w:rPr>
-                  <w:t>Name des Referenten</w:t>
-                </w:r>
-              </w:p>
-            </w:tc>
-          </w:sdtContent>
-        </w:sdt>
-        <w:sdt>
-          <w:sdtPr>
-            <w:rPr>
-              <w:rFonts w:ascii="Cambria" w:hAnsi="Cambria"/>
-            </w:rPr>
-            <w:alias w:val="Agenda 1, Datum und Uhrzeit 2 eingeben:"/>
-            <w:tag w:val="Agenda 1, Datum und Uhrzeit 2 eingeben:"/>
-            <w:id w:val="88823963"/>
-            <w:placeholder>
-              <w:docPart w:val="FF442B7773204AAF9D3E34D35567FEFB"/>
-            </w:placeholder>
-            <w:temporary/>
-            <w:showingPlcHdr/>
-            <w15:appearance w15:val="hidden"/>
-          </w:sdtPr>
-          <w:sdtEndPr/>
-          <w:sdtContent>
-            <w:tc>
-              <w:tcPr>
-                <w:tcW w:w="1841" w:type="dxa"/>
+                <w:tcW w:w="1828" w:type="dxa"/>
               </w:tcPr>
               <w:p>
                 <w:pPr>
@@ -1087,7 +1018,7 @@
       <w:tr>
         <w:tc>
           <w:tcPr>
-            <w:tcW w:w="4390" w:type="dxa"/>
+            <w:tcW w:w="4356" w:type="dxa"/>
           </w:tcPr>
           <w:p>
             <w:pPr>
@@ -1105,7 +1036,7 @@
         </w:tc>
         <w:tc>
           <w:tcPr>
-            <w:tcW w:w="2128" w:type="dxa"/>
+            <w:tcW w:w="2113" w:type="dxa"/>
           </w:tcPr>
           <w:p>
             <w:pPr>
@@ -1117,7 +1048,7 @@
         </w:tc>
         <w:tc>
           <w:tcPr>
-            <w:tcW w:w="1841" w:type="dxa"/>
+            <w:tcW w:w="1828" w:type="dxa"/>
           </w:tcPr>
           <w:p>
             <w:pPr>
@@ -1131,7 +1062,7 @@
       <w:tr>
         <w:tc>
           <w:tcPr>
-            <w:tcW w:w="4390" w:type="dxa"/>
+            <w:tcW w:w="4356" w:type="dxa"/>
           </w:tcPr>
           <w:p>
             <w:pPr>
@@ -1149,7 +1080,7 @@
         </w:tc>
         <w:tc>
           <w:tcPr>
-            <w:tcW w:w="2128" w:type="dxa"/>
+            <w:tcW w:w="2113" w:type="dxa"/>
           </w:tcPr>
           <w:p>
             <w:pPr>
@@ -1161,7 +1092,7 @@
         </w:tc>
         <w:tc>
           <w:tcPr>
-            <w:tcW w:w="1841" w:type="dxa"/>
+            <w:tcW w:w="1828" w:type="dxa"/>
           </w:tcPr>
           <w:p>
             <w:pPr>
@@ -1196,32 +1127,24 @@
                 <w:rFonts w:ascii="Cambria" w:hAnsi="Cambria"/>
               </w:rPr>
             </w:pPr>
-            <w:sdt>
-              <w:sdtPr>
-                <w:rPr>
-                  <w:rFonts w:ascii="Cambria" w:hAnsi="Cambria"/>
-                </w:rPr>
-                <w:alias w:val="Thema der Agenda 2 eingeben:"/>
-                <w:tag w:val="Thema der Agenda 2 eingeben:"/>
-                <w:id w:val="1455685753"/>
-                <w:placeholder>
-                  <w:docPart w:val="B420A335C4794392A5837B7A5072856A"/>
-                </w:placeholder>
-                <w:temporary/>
-                <w:showingPlcHdr/>
-                <w15:appearance w15:val="hidden"/>
-              </w:sdtPr>
-              <w:sdtEndPr/>
-              <w:sdtContent>
-                <w:r>
-                  <w:rPr>
-                    <w:rFonts w:ascii="Cambria" w:hAnsi="Cambria"/>
-                    <w:lang w:bidi="de-DE"/>
-                  </w:rPr>
-                  <w:t>Thema der Agenda 2</w:t>
-                </w:r>
-              </w:sdtContent>
-            </w:sdt>
+            <w:r>
+              <w:rPr>
+                <w:rFonts w:ascii="Cambria" w:hAnsi="Cambria"/>
+              </w:rPr>
+              <w:t xml:space="preserve">Thema </w:t>
+            </w:r>
+            <w:r>
+              <w:rPr>
+                <w:rFonts w:ascii="Cambria" w:hAnsi="Cambria"/>
+              </w:rPr>
+              <w:t>der</w:t>
+            </w:r>
+            <w:r>
+              <w:rPr>
+                <w:rFonts w:ascii="Cambria" w:hAnsi="Cambria"/>
+              </w:rPr>
+              <w:t xml:space="preserve"> Agenda 2</w:t>
+            </w:r>
           </w:p>
         </w:tc>
       </w:tr>
@@ -1368,32 +1291,12 @@
                 <w:rFonts w:ascii="Cambria" w:hAnsi="Cambria"/>
               </w:rPr>
             </w:pPr>
-            <w:sdt>
-              <w:sdtPr>
-                <w:rPr>
-                  <w:rFonts w:ascii="Cambria" w:hAnsi="Cambria"/>
-                </w:rPr>
-                <w:alias w:val="Agenda 2, Schlussfolgerungen eingeben:"/>
-                <w:tag w:val="Agenda 2, Schlussfolgerungen eingeben:"/>
-                <w:id w:val="644010527"/>
-                <w:placeholder>
-                  <w:docPart w:val="B7C09D87D2424602A58201AB6103F52B"/>
-                </w:placeholder>
-                <w:temporary/>
-                <w:showingPlcHdr/>
-                <w15:appearance w15:val="hidden"/>
-              </w:sdtPr>
-              <w:sdtEndPr/>
-              <w:sdtContent>
-                <w:r>
-                  <w:rPr>
-                    <w:rFonts w:ascii="Cambria" w:hAnsi="Cambria"/>
-                    <w:lang w:bidi="de-DE"/>
-                  </w:rPr>
-                  <w:t>Schlussfolgerungen eingeben</w:t>
-                </w:r>
-              </w:sdtContent>
-            </w:sdt>
+            <w:r>
+              <w:rPr>
+                <w:rFonts w:ascii="Cambria" w:hAnsi="Cambria"/>
+              </w:rPr>
+              <w:t>Schlussfolgerungen eingeben</w:t>
+            </w:r>
           </w:p>
         </w:tc>
       </w:tr>
@@ -1531,54 +1434,34 @@
         </w:sdt>
       </w:tr>
       <w:tr>
+        <w:tc>
+          <w:tcPr>
+            <w:tcW w:w="4420" w:type="dxa"/>
+          </w:tcPr>
+          <w:p>
+            <w:pPr>
+              <w:rPr>
+                <w:rFonts w:ascii="Cambria" w:hAnsi="Cambria"/>
+              </w:rPr>
+            </w:pPr>
+            <w:r>
+              <w:rPr>
+                <w:rFonts w:ascii="Cambria" w:hAnsi="Cambria"/>
+              </w:rPr>
+              <w:t>Aufgabe 1</w:t>
+            </w:r>
+          </w:p>
+        </w:tc>
         <w:sdt>
           <w:sdtPr>
             <w:rPr>
               <w:rFonts w:ascii="Cambria" w:hAnsi="Cambria"/>
             </w:rPr>
-            <w:alias w:val="Agenda 2, Aufgabe 1 eingeben:"/>
-            <w:tag w:val="Agenda 2, Aufgabe 1 eingeben:"/>
-            <w:id w:val="20512711"/>
+            <w:alias w:val="Agenda 3, Namen von Referent 1 eingeben:"/>
+            <w:tag w:val="Agenda 3, Namen von Referent 1 eingeben:"/>
+            <w:id w:val="-1358415091"/>
             <w:placeholder>
-              <w:docPart w:val="FB8ADC1F902246D2A7C512E310B042BE"/>
-            </w:placeholder>
-            <w:temporary/>
-            <w:showingPlcHdr/>
-            <w15:appearance w15:val="hidden"/>
-          </w:sdtPr>
-          <w:sdtEndPr/>
-          <w:sdtContent>
-            <w:tc>
-              <w:tcPr>
-                <w:tcW w:w="4420" w:type="dxa"/>
-              </w:tcPr>
-              <w:p>
-                <w:pPr>
-                  <w:rPr>
-                    <w:rFonts w:ascii="Cambria" w:hAnsi="Cambria"/>
-                  </w:rPr>
-                </w:pPr>
-                <w:r>
-                  <w:rPr>
-                    <w:rFonts w:ascii="Cambria" w:hAnsi="Cambria"/>
-                    <w:lang w:bidi="de-DE"/>
-                  </w:rPr>
-                  <w:t>Aufgabe 1</w:t>
-                </w:r>
-              </w:p>
-            </w:tc>
-          </w:sdtContent>
-        </w:sdt>
-        <w:sdt>
-          <w:sdtPr>
-            <w:rPr>
-              <w:rFonts w:ascii="Cambria" w:hAnsi="Cambria"/>
-            </w:rPr>
-            <w:alias w:val="Agenda 2, Namen von Referent 1 eingeben:"/>
-            <w:tag w:val="Agenda 2, Namen von Referent 1 eingeben:"/>
-            <w:id w:val="-679357509"/>
-            <w:placeholder>
-              <w:docPart w:val="3B6545C00F69486FBB857BFD9F263968"/>
+              <w:docPart w:val="025CA7CD2E814F9DB20FBB02105F4FC2"/>
             </w:placeholder>
             <w:temporary/>
             <w:showingPlcHdr/>
@@ -1612,11 +1495,11 @@
             <w:rPr>
               <w:rFonts w:ascii="Cambria" w:hAnsi="Cambria"/>
             </w:rPr>
-            <w:alias w:val="Agenda 2, Datum und Uhrzeit 1 eingeben:"/>
-            <w:tag w:val="Agenda 2, Datum und Uhrzeit 1 eingeben:"/>
-            <w:id w:val="201214483"/>
+            <w:alias w:val="Agenda 3, Datum und Uhrzeit 1 eingeben:"/>
+            <w:tag w:val="Agenda 3, Datum und Uhrzeit 1 eingeben:"/>
+            <w:id w:val="-1230613618"/>
             <w:placeholder>
-              <w:docPart w:val="E19254FD61104F108ABCA904D7242487"/>
+              <w:docPart w:val="5555B83A56D3443F8EAE506DB77787AB"/>
             </w:placeholder>
             <w:temporary/>
             <w:showingPlcHdr/>
@@ -1647,54 +1530,34 @@
         </w:sdt>
       </w:tr>
       <w:tr>
+        <w:tc>
+          <w:tcPr>
+            <w:tcW w:w="4420" w:type="dxa"/>
+          </w:tcPr>
+          <w:p>
+            <w:pPr>
+              <w:rPr>
+                <w:rFonts w:ascii="Cambria" w:hAnsi="Cambria"/>
+              </w:rPr>
+            </w:pPr>
+            <w:r>
+              <w:rPr>
+                <w:rFonts w:ascii="Cambria" w:hAnsi="Cambria"/>
+              </w:rPr>
+              <w:t>Aufgabe 2</w:t>
+            </w:r>
+          </w:p>
+        </w:tc>
         <w:sdt>
           <w:sdtPr>
             <w:rPr>
               <w:rFonts w:ascii="Cambria" w:hAnsi="Cambria"/>
             </w:rPr>
-            <w:alias w:val="Agenda 2, Aufgabe 2 eingeben:"/>
-            <w:tag w:val="Agenda 2, Aufgabe 2 eingeben:"/>
-            <w:id w:val="40186440"/>
+            <w:alias w:val="Agenda 3, Namen von Referent 1 eingeben:"/>
+            <w:tag w:val="Agenda 3, Namen von Referent 1 eingeben:"/>
+            <w:id w:val="1901864646"/>
             <w:placeholder>
-              <w:docPart w:val="6ED009799C734905930DC093A5F46D75"/>
-            </w:placeholder>
-            <w:temporary/>
-            <w:showingPlcHdr/>
-            <w15:appearance w15:val="hidden"/>
-          </w:sdtPr>
-          <w:sdtEndPr/>
-          <w:sdtContent>
-            <w:tc>
-              <w:tcPr>
-                <w:tcW w:w="4420" w:type="dxa"/>
-              </w:tcPr>
-              <w:p>
-                <w:pPr>
-                  <w:rPr>
-                    <w:rFonts w:ascii="Cambria" w:hAnsi="Cambria"/>
-                  </w:rPr>
-                </w:pPr>
-                <w:r>
-                  <w:rPr>
-                    <w:rFonts w:ascii="Cambria" w:hAnsi="Cambria"/>
-                    <w:lang w:bidi="de-DE"/>
-                  </w:rPr>
-                  <w:t>Aufgabe 2</w:t>
-                </w:r>
-              </w:p>
-            </w:tc>
-          </w:sdtContent>
-        </w:sdt>
-        <w:sdt>
-          <w:sdtPr>
-            <w:rPr>
-              <w:rFonts w:ascii="Cambria" w:hAnsi="Cambria"/>
-            </w:rPr>
-            <w:alias w:val="Agenda 2, Namen von Referent 2 eingeben:"/>
-            <w:tag w:val="Agenda 2, Namen von Referent 2 eingeben:"/>
-            <w:id w:val="1145239205"/>
-            <w:placeholder>
-              <w:docPart w:val="E9768530DF884A7DBD97E3C8DB59742F"/>
+              <w:docPart w:val="A88CF372C44A4AF6BB68C256F9465C8A"/>
             </w:placeholder>
             <w:temporary/>
             <w:showingPlcHdr/>
@@ -1728,11 +1591,11 @@
             <w:rPr>
               <w:rFonts w:ascii="Cambria" w:hAnsi="Cambria"/>
             </w:rPr>
-            <w:alias w:val="Agenda 2, Datum und Uhrzeit 2 eingeben:"/>
-            <w:tag w:val="Agenda 2, Datum und Uhrzeit 2 eingeben:"/>
-            <w:id w:val="-1849398219"/>
+            <w:alias w:val="Agenda 3, Datum und Uhrzeit 1 eingeben:"/>
+            <w:tag w:val="Agenda 3, Datum und Uhrzeit 1 eingeben:"/>
+            <w:id w:val="-1511680919"/>
             <w:placeholder>
-              <w:docPart w:val="51321F43FCF949B695A198316D35F4B8"/>
+              <w:docPart w:val="86C0F207856440ECBDC21F083C2BBCC1"/>
             </w:placeholder>
             <w:temporary/>
             <w:showingPlcHdr/>
@@ -1887,32 +1750,25 @@
                 <w:rFonts w:ascii="Cambria" w:hAnsi="Cambria"/>
               </w:rPr>
             </w:pPr>
-            <w:sdt>
-              <w:sdtPr>
-                <w:rPr>
-                  <w:rFonts w:ascii="Cambria" w:hAnsi="Cambria"/>
-                </w:rPr>
-                <w:alias w:val="Thema der Agenda 3 eingeben:"/>
-                <w:tag w:val="Thema der Agenda 3 eingeben:"/>
-                <w:id w:val="-641269299"/>
-                <w:placeholder>
-                  <w:docPart w:val="1D2F1A511A25428B903BB9E98C0FF19F"/>
-                </w:placeholder>
-                <w:temporary/>
-                <w:showingPlcHdr/>
-                <w15:appearance w15:val="hidden"/>
-              </w:sdtPr>
-              <w:sdtEndPr/>
-              <w:sdtContent>
-                <w:r>
-                  <w:rPr>
-                    <w:rFonts w:ascii="Cambria" w:hAnsi="Cambria"/>
-                    <w:lang w:bidi="de-DE"/>
-                  </w:rPr>
-                  <w:t>Thema der Agenda 3</w:t>
-                </w:r>
-              </w:sdtContent>
-            </w:sdt>
+            <w:r>
+              <w:rPr>
+                <w:rFonts w:ascii="Cambria" w:hAnsi="Cambria"/>
+              </w:rPr>
+              <w:lastRenderedPageBreak/>
+              <w:t xml:space="preserve">Thema </w:t>
+            </w:r>
+            <w:r>
+              <w:rPr>
+                <w:rFonts w:ascii="Cambria" w:hAnsi="Cambria"/>
+              </w:rPr>
+              <w:t>der</w:t>
+            </w:r>
+            <w:r>
+              <w:rPr>
+                <w:rFonts w:ascii="Cambria" w:hAnsi="Cambria"/>
+              </w:rPr>
+              <w:t xml:space="preserve"> Agenda 3</w:t>
+            </w:r>
           </w:p>
         </w:tc>
       </w:tr>
@@ -2020,13 +1876,12 @@
             <w:tag w:val="Agenda 3, Schlussfolgerungen:"/>
             <w:id w:val="2112241888"/>
             <w:placeholder>
-              <w:docPart w:val="2C8340D1BBAD40E4B483062AC8FFB43F"/>
+              <w:docPart w:val="D582D042AB0E433C9E33533CE6862D68"/>
             </w:placeholder>
             <w:temporary/>
             <w:showingPlcHdr/>
             <w15:appearance w15:val="hidden"/>
           </w:sdtPr>
-          <w:sdtEndPr/>
           <w:sdtContent>
             <w:tc>
               <w:tcPr>
@@ -2059,32 +1914,12 @@
                 <w:rFonts w:ascii="Cambria" w:hAnsi="Cambria"/>
               </w:rPr>
             </w:pPr>
-            <w:sdt>
-              <w:sdtPr>
-                <w:rPr>
-                  <w:rFonts w:ascii="Cambria" w:hAnsi="Cambria"/>
-                </w:rPr>
-                <w:alias w:val="Agenda 3, Schlussfolgerungen eingeben:"/>
-                <w:tag w:val="Agenda 3, Schlussfolgerungen eingeben:"/>
-                <w:id w:val="570928849"/>
-                <w:placeholder>
-                  <w:docPart w:val="E8F233EA5453471DB716F5AC9D88570A"/>
-                </w:placeholder>
-                <w:temporary/>
-                <w:showingPlcHdr/>
-                <w15:appearance w15:val="hidden"/>
-              </w:sdtPr>
-              <w:sdtEndPr/>
-              <w:sdtContent>
-                <w:r>
-                  <w:rPr>
-                    <w:rFonts w:ascii="Cambria" w:hAnsi="Cambria"/>
-                    <w:lang w:bidi="de-DE"/>
-                  </w:rPr>
-                  <w:t>Schlussfolgerungen eingeben</w:t>
-                </w:r>
-              </w:sdtContent>
-            </w:sdt>
+            <w:r>
+              <w:rPr>
+                <w:rFonts w:ascii="Cambria" w:hAnsi="Cambria"/>
+              </w:rPr>
+              <w:t>Schlussfolgerungen eingeben</w:t>
+            </w:r>
           </w:p>
         </w:tc>
       </w:tr>
@@ -2125,7 +1960,7 @@
           <w:sdtContent>
             <w:tc>
               <w:tcPr>
-                <w:tcW w:w="4390" w:type="dxa"/>
+                <w:tcW w:w="4356" w:type="dxa"/>
               </w:tcPr>
               <w:p>
                 <w:pPr>
@@ -2163,7 +1998,7 @@
           <w:sdtContent>
             <w:tc>
               <w:tcPr>
-                <w:tcW w:w="2126" w:type="dxa"/>
+                <w:tcW w:w="2111" w:type="dxa"/>
               </w:tcPr>
               <w:p>
                 <w:pPr>
@@ -2201,7 +2036,7 @@
           <w:sdtContent>
             <w:tc>
               <w:tcPr>
-                <w:tcW w:w="1843" w:type="dxa"/>
+                <w:tcW w:w="1830" w:type="dxa"/>
               </w:tcPr>
               <w:p>
                 <w:pPr>
@@ -2222,16 +2057,34 @@
         </w:sdt>
       </w:tr>
       <w:tr>
+        <w:tc>
+          <w:tcPr>
+            <w:tcW w:w="4356" w:type="dxa"/>
+          </w:tcPr>
+          <w:p>
+            <w:pPr>
+              <w:rPr>
+                <w:rFonts w:ascii="Cambria" w:hAnsi="Cambria"/>
+              </w:rPr>
+            </w:pPr>
+            <w:r>
+              <w:rPr>
+                <w:rFonts w:ascii="Cambria" w:hAnsi="Cambria"/>
+              </w:rPr>
+              <w:t>Aufgabe 1</w:t>
+            </w:r>
+          </w:p>
+        </w:tc>
         <w:sdt>
           <w:sdtPr>
             <w:rPr>
               <w:rFonts w:ascii="Cambria" w:hAnsi="Cambria"/>
             </w:rPr>
-            <w:alias w:val="Agenda 3, Aufgabe 1 eingeben:"/>
-            <w:tag w:val="Agenda 3, Aufgabe 1 eingeben:"/>
-            <w:id w:val="-537586660"/>
+            <w:alias w:val="Agenda 3, Namen von Referent 1 eingeben:"/>
+            <w:tag w:val="Agenda 3, Namen von Referent 1 eingeben:"/>
+            <w:id w:val="21218224"/>
             <w:placeholder>
-              <w:docPart w:val="AFA014D391A84F88A9D2A831B665C392"/>
+              <w:docPart w:val="9DC0C23276124EB7A8D7ACA899158613"/>
             </w:placeholder>
             <w:temporary/>
             <w:showingPlcHdr/>
@@ -2241,45 +2094,7 @@
           <w:sdtContent>
             <w:tc>
               <w:tcPr>
-                <w:tcW w:w="4390" w:type="dxa"/>
-              </w:tcPr>
-              <w:p>
-                <w:pPr>
-                  <w:rPr>
-                    <w:rFonts w:ascii="Cambria" w:hAnsi="Cambria"/>
-                  </w:rPr>
-                </w:pPr>
-                <w:r>
-                  <w:rPr>
-                    <w:rFonts w:ascii="Cambria" w:hAnsi="Cambria"/>
-                    <w:lang w:bidi="de-DE"/>
-                  </w:rPr>
-                  <w:t>Aufgabe 1</w:t>
-                </w:r>
-              </w:p>
-            </w:tc>
-          </w:sdtContent>
-        </w:sdt>
-        <w:sdt>
-          <w:sdtPr>
-            <w:rPr>
-              <w:rFonts w:ascii="Cambria" w:hAnsi="Cambria"/>
-            </w:rPr>
-            <w:alias w:val="Agenda 3, Namen von Referent 1 eingeben:"/>
-            <w:tag w:val="Agenda 3, Namen von Referent 1 eingeben:"/>
-            <w:id w:val="-1018227470"/>
-            <w:placeholder>
-              <w:docPart w:val="E7BCF7E2FAE747B9ACD9D60066A89330"/>
-            </w:placeholder>
-            <w:temporary/>
-            <w:showingPlcHdr/>
-            <w15:appearance w15:val="hidden"/>
-          </w:sdtPr>
-          <w:sdtEndPr/>
-          <w:sdtContent>
-            <w:tc>
-              <w:tcPr>
-                <w:tcW w:w="2126" w:type="dxa"/>
+                <w:tcW w:w="2111" w:type="dxa"/>
               </w:tcPr>
               <w:p>
                 <w:pPr>
@@ -2305,9 +2120,9 @@
             </w:rPr>
             <w:alias w:val="Agenda 3, Datum und Uhrzeit 1 eingeben:"/>
             <w:tag w:val="Agenda 3, Datum und Uhrzeit 1 eingeben:"/>
-            <w:id w:val="-579143222"/>
+            <w:id w:val="1674141901"/>
             <w:placeholder>
-              <w:docPart w:val="5478C7438F984B6F82B0835FB7F8DA96"/>
+              <w:docPart w:val="C91D8DD6E2C1493D981C2CC53A816C74"/>
             </w:placeholder>
             <w:temporary/>
             <w:showingPlcHdr/>
@@ -2317,7 +2132,7 @@
           <w:sdtContent>
             <w:tc>
               <w:tcPr>
-                <w:tcW w:w="1843" w:type="dxa"/>
+                <w:tcW w:w="1830" w:type="dxa"/>
               </w:tcPr>
               <w:p>
                 <w:pPr>
@@ -2338,16 +2153,34 @@
         </w:sdt>
       </w:tr>
       <w:tr>
+        <w:tc>
+          <w:tcPr>
+            <w:tcW w:w="4356" w:type="dxa"/>
+          </w:tcPr>
+          <w:p>
+            <w:pPr>
+              <w:rPr>
+                <w:rFonts w:ascii="Cambria" w:hAnsi="Cambria"/>
+              </w:rPr>
+            </w:pPr>
+            <w:r>
+              <w:rPr>
+                <w:rFonts w:ascii="Cambria" w:hAnsi="Cambria"/>
+              </w:rPr>
+              <w:t>Aufgabe 2</w:t>
+            </w:r>
+          </w:p>
+        </w:tc>
         <w:sdt>
           <w:sdtPr>
             <w:rPr>
               <w:rFonts w:ascii="Cambria" w:hAnsi="Cambria"/>
             </w:rPr>
-            <w:alias w:val="Agenda 3, Aufgabe 2 eingeben:"/>
-            <w:tag w:val="Agenda 3, Aufgabe 2 eingeben:"/>
-            <w:id w:val="572016122"/>
+            <w:alias w:val="Agenda 3, Namen von Referent 1 eingeben:"/>
+            <w:tag w:val="Agenda 3, Namen von Referent 1 eingeben:"/>
+            <w:id w:val="-1582283465"/>
             <w:placeholder>
-              <w:docPart w:val="93FE0F24E7F241B29C47F39BDA75CF5D"/>
+              <w:docPart w:val="914E7BA131C944CBA18950BA4A6AC21A"/>
             </w:placeholder>
             <w:temporary/>
             <w:showingPlcHdr/>
@@ -2357,45 +2190,7 @@
           <w:sdtContent>
             <w:tc>
               <w:tcPr>
-                <w:tcW w:w="4390" w:type="dxa"/>
-              </w:tcPr>
-              <w:p>
-                <w:pPr>
-                  <w:rPr>
-                    <w:rFonts w:ascii="Cambria" w:hAnsi="Cambria"/>
-                  </w:rPr>
-                </w:pPr>
-                <w:r>
-                  <w:rPr>
-                    <w:rFonts w:ascii="Cambria" w:hAnsi="Cambria"/>
-                    <w:lang w:bidi="de-DE"/>
-                  </w:rPr>
-                  <w:t>Aufgabe 2</w:t>
-                </w:r>
-              </w:p>
-            </w:tc>
-          </w:sdtContent>
-        </w:sdt>
-        <w:sdt>
-          <w:sdtPr>
-            <w:rPr>
-              <w:rFonts w:ascii="Cambria" w:hAnsi="Cambria"/>
-            </w:rPr>
-            <w:alias w:val="Agenda 3, Namen von Referent 2 eingeben:"/>
-            <w:tag w:val="Agenda 3, Namen von Referent 2 eingeben:"/>
-            <w:id w:val="-610513288"/>
-            <w:placeholder>
-              <w:docPart w:val="B71199ECB4DB4B5E8D1284BB9B71F123"/>
-            </w:placeholder>
-            <w:temporary/>
-            <w:showingPlcHdr/>
-            <w15:appearance w15:val="hidden"/>
-          </w:sdtPr>
-          <w:sdtEndPr/>
-          <w:sdtContent>
-            <w:tc>
-              <w:tcPr>
-                <w:tcW w:w="2126" w:type="dxa"/>
+                <w:tcW w:w="2111" w:type="dxa"/>
               </w:tcPr>
               <w:p>
                 <w:pPr>
@@ -2419,11 +2214,11 @@
             <w:rPr>
               <w:rFonts w:ascii="Cambria" w:hAnsi="Cambria"/>
             </w:rPr>
-            <w:alias w:val="Agenda 3, Datum und Uhrzeit 2 eingeben:"/>
-            <w:tag w:val="Agenda 3, Datum und Uhrzeit 2 eingeben:"/>
-            <w:id w:val="-1323117877"/>
+            <w:alias w:val="Agenda 3, Datum und Uhrzeit 1 eingeben:"/>
+            <w:tag w:val="Agenda 3, Datum und Uhrzeit 1 eingeben:"/>
+            <w:id w:val="1464851182"/>
             <w:placeholder>
-              <w:docPart w:val="F47CB5AE14B54F2DA10CEAD2205FA4FE"/>
+              <w:docPart w:val="E4165754BD8945C8957AA6A76D3C44C7"/>
             </w:placeholder>
             <w:temporary/>
             <w:showingPlcHdr/>
@@ -2433,7 +2228,7 @@
           <w:sdtContent>
             <w:tc>
               <w:tcPr>
-                <w:tcW w:w="1843" w:type="dxa"/>
+                <w:tcW w:w="1830" w:type="dxa"/>
               </w:tcPr>
               <w:p>
                 <w:pPr>
@@ -2456,7 +2251,7 @@
       <w:tr>
         <w:tc>
           <w:tcPr>
-            <w:tcW w:w="4390" w:type="dxa"/>
+            <w:tcW w:w="4356" w:type="dxa"/>
           </w:tcPr>
           <w:p>
             <w:pPr>
@@ -2474,7 +2269,7 @@
         </w:tc>
         <w:tc>
           <w:tcPr>
-            <w:tcW w:w="2126" w:type="dxa"/>
+            <w:tcW w:w="2111" w:type="dxa"/>
           </w:tcPr>
           <w:p>
             <w:pPr>
@@ -2486,7 +2281,7 @@
         </w:tc>
         <w:tc>
           <w:tcPr>
-            <w:tcW w:w="1843" w:type="dxa"/>
+            <w:tcW w:w="1830" w:type="dxa"/>
           </w:tcPr>
           <w:p>
             <w:pPr>
@@ -2500,7 +2295,7 @@
       <w:tr>
         <w:tc>
           <w:tcPr>
-            <w:tcW w:w="4390" w:type="dxa"/>
+            <w:tcW w:w="4356" w:type="dxa"/>
           </w:tcPr>
           <w:p>
             <w:pPr>
@@ -2518,7 +2313,7 @@
         </w:tc>
         <w:tc>
           <w:tcPr>
-            <w:tcW w:w="2126" w:type="dxa"/>
+            <w:tcW w:w="2111" w:type="dxa"/>
           </w:tcPr>
           <w:p>
             <w:pPr>
@@ -2530,7 +2325,7 @@
         </w:tc>
         <w:tc>
           <w:tcPr>
-            <w:tcW w:w="1843" w:type="dxa"/>
+            <w:tcW w:w="1830" w:type="dxa"/>
           </w:tcPr>
           <w:p>
             <w:pPr>
@@ -2569,7 +2364,19 @@
               <w:rPr>
                 <w:rFonts w:ascii="Cambria" w:hAnsi="Cambria"/>
               </w:rPr>
-              <w:t>Thema der Agenda 4</w:t>
+              <w:t xml:space="preserve">Thema </w:t>
+            </w:r>
+            <w:r>
+              <w:rPr>
+                <w:rFonts w:ascii="Cambria" w:hAnsi="Cambria"/>
+              </w:rPr>
+              <w:t>der</w:t>
+            </w:r>
+            <w:r>
+              <w:rPr>
+                <w:rFonts w:ascii="Cambria" w:hAnsi="Cambria"/>
+              </w:rPr>
+              <w:t xml:space="preserve"> Agenda 4</w:t>
             </w:r>
           </w:p>
         </w:tc>
@@ -2646,9 +2453,9 @@
                 </w:rPr>
                 <w:alias w:val="Agenda 3, Diskussion eingeben:"/>
                 <w:tag w:val="Agenda 3, Diskussion eingeben:"/>
-                <w:id w:val="-1810156814"/>
+                <w:id w:val="1611084245"/>
                 <w:placeholder>
-                  <w:docPart w:val="1AB719218DC54EF7A3CF38A59CAA6E07"/>
+                  <w:docPart w:val="E7F35E5B1E23491895963AF812B0AA8B"/>
                 </w:placeholder>
                 <w:temporary/>
                 <w:showingPlcHdr/>
@@ -2678,13 +2485,12 @@
             <w:tag w:val="Agenda 3, Schlussfolgerungen:"/>
             <w:id w:val="-942760473"/>
             <w:placeholder>
-              <w:docPart w:val="CC8614C8222E4C828186F627F2A3AD8F"/>
+              <w:docPart w:val="243ABC26AFB44A1BB536D0096FDC4AF8"/>
             </w:placeholder>
             <w:temporary/>
             <w:showingPlcHdr/>
             <w15:appearance w15:val="hidden"/>
           </w:sdtPr>
-          <w:sdtEndPr/>
           <w:sdtContent>
             <w:tc>
               <w:tcPr>
@@ -2717,32 +2523,12 @@
                 <w:rFonts w:ascii="Cambria" w:hAnsi="Cambria"/>
               </w:rPr>
             </w:pPr>
-            <w:sdt>
-              <w:sdtPr>
-                <w:rPr>
-                  <w:rFonts w:ascii="Cambria" w:hAnsi="Cambria"/>
-                </w:rPr>
-                <w:alias w:val="Agenda 3, Schlussfolgerungen eingeben:"/>
-                <w:tag w:val="Agenda 3, Schlussfolgerungen eingeben:"/>
-                <w:id w:val="133144225"/>
-                <w:placeholder>
-                  <w:docPart w:val="7472FB28DAC148E98EE9CC0E4BA883D6"/>
-                </w:placeholder>
-                <w:temporary/>
-                <w:showingPlcHdr/>
-                <w15:appearance w15:val="hidden"/>
-              </w:sdtPr>
-              <w:sdtEndPr/>
-              <w:sdtContent>
-                <w:r>
-                  <w:rPr>
-                    <w:rFonts w:ascii="Cambria" w:hAnsi="Cambria"/>
-                    <w:lang w:bidi="de-DE"/>
-                  </w:rPr>
-                  <w:t>Schlussfolgerungen eingeben</w:t>
-                </w:r>
-              </w:sdtContent>
-            </w:sdt>
+            <w:r>
+              <w:rPr>
+                <w:rFonts w:ascii="Cambria" w:hAnsi="Cambria"/>
+              </w:rPr>
+              <w:t>Schlussfolgerungen eingeben</w:t>
+            </w:r>
           </w:p>
         </w:tc>
       </w:tr>
@@ -2880,44 +2666,26 @@
         </w:sdt>
       </w:tr>
       <w:tr>
-        <w:sdt>
-          <w:sdtPr>
-            <w:rPr>
-              <w:rFonts w:ascii="Cambria" w:hAnsi="Cambria"/>
-            </w:rPr>
-            <w:alias w:val="Agenda 3, Aufgabe 1 eingeben:"/>
-            <w:tag w:val="Agenda 3, Aufgabe 1 eingeben:"/>
-            <w:id w:val="-1500342594"/>
-            <w:placeholder>
-              <w:docPart w:val="0CCBC107B6A14F508E98B4C5E17C2855"/>
-            </w:placeholder>
-            <w:temporary/>
-            <w:showingPlcHdr/>
-            <w15:appearance w15:val="hidden"/>
-          </w:sdtPr>
-          <w:sdtEndPr/>
-          <w:sdtContent>
-            <w:tc>
-              <w:tcPr>
-                <w:tcW w:w="4390" w:type="dxa"/>
-              </w:tcPr>
-              <w:p>
-                <w:pPr>
-                  <w:rPr>
-                    <w:rFonts w:ascii="Cambria" w:hAnsi="Cambria"/>
-                  </w:rPr>
-                </w:pPr>
-                <w:r>
-                  <w:rPr>
-                    <w:rFonts w:ascii="Cambria" w:hAnsi="Cambria"/>
-                    <w:lang w:bidi="de-DE"/>
-                  </w:rPr>
-                  <w:t>Aufgabe 1</w:t>
-                </w:r>
-              </w:p>
-            </w:tc>
-          </w:sdtContent>
-        </w:sdt>
+        <w:tc>
+          <w:tcPr>
+            <w:tcW w:w="4390" w:type="dxa"/>
+          </w:tcPr>
+          <w:p>
+            <w:pPr>
+              <w:rPr>
+                <w:rFonts w:ascii="Cambria" w:hAnsi="Cambria"/>
+              </w:rPr>
+            </w:pPr>
+            <w:r>
+              <w:rPr>
+                <w:rFonts w:ascii="Cambria" w:hAnsi="Cambria"/>
+              </w:rPr>
+              <w:t>Aufgabe 1</w:t>
+            </w:r>
+            <w:bookmarkStart w:id="0" w:name="_GoBack"/>
+            <w:bookmarkEnd w:id="0"/>
+          </w:p>
+        </w:tc>
         <w:sdt>
           <w:sdtPr>
             <w:rPr>
@@ -3219,7 +2987,7 @@
 </file>
 
 <file path=word/endnotes.xml><?xml version="1.0" encoding="utf-8"?>
-<w:endnotes xmlns:wpc="http://schemas.microsoft.com/office/word/2010/wordprocessingCanvas" xmlns:cx="http://schemas.microsoft.com/office/drawing/2014/chartex" xmlns:cx1="http://schemas.microsoft.com/office/drawing/2015/9/8/chartex" xmlns:mc="http://schemas.openxmlformats.org/markup-compatibility/2006" xmlns:o="urn:schemas-microsoft-com:office:office" xmlns:r="http://schemas.openxmlformats.org/officeDocument/2006/relationships" xmlns:m="http://schemas.openxmlformats.org/officeDocument/2006/math" xmlns:v="urn:schemas-microsoft-com:vml" xmlns:wp14="http://schemas.microsoft.com/office/word/2010/wordprocessingDrawing" xmlns:wp="http://schemas.openxmlformats.org/drawingml/2006/wordprocessingDrawing" xmlns:w10="urn:schemas-microsoft-com:office:word" xmlns:w="http://schemas.openxmlformats.org/wordprocessingml/2006/main" xmlns:w14="http://schemas.microsoft.com/office/word/2010/wordml" xmlns:w15="http://schemas.microsoft.com/office/word/2012/wordml" xmlns:w16se="http://schemas.microsoft.com/office/word/2015/wordml/symex" xmlns:wpg="http://schemas.microsoft.com/office/word/2010/wordprocessingGroup" xmlns:wpi="http://schemas.microsoft.com/office/word/2010/wordprocessingInk" xmlns:wne="http://schemas.microsoft.com/office/word/2006/wordml" xmlns:wps="http://schemas.microsoft.com/office/word/2010/wordprocessingShape" mc:Ignorable="w14 w15 w16se wp14">
+<w:endnotes xmlns:wpc="http://schemas.microsoft.com/office/word/2010/wordprocessingCanvas" xmlns:cx="http://schemas.microsoft.com/office/drawing/2014/chartex" xmlns:cx1="http://schemas.microsoft.com/office/drawing/2015/9/8/chartex" xmlns:cx2="http://schemas.microsoft.com/office/drawing/2015/10/21/chartex" xmlns:cx3="http://schemas.microsoft.com/office/drawing/2016/5/9/chartex" xmlns:cx4="http://schemas.microsoft.com/office/drawing/2016/5/10/chartex" xmlns:cx5="http://schemas.microsoft.com/office/drawing/2016/5/11/chartex" xmlns:cx6="http://schemas.microsoft.com/office/drawing/2016/5/12/chartex" xmlns:cx7="http://schemas.microsoft.com/office/drawing/2016/5/13/chartex" xmlns:cx8="http://schemas.microsoft.com/office/drawing/2016/5/14/chartex" xmlns:mc="http://schemas.openxmlformats.org/markup-compatibility/2006" xmlns:aink="http://schemas.microsoft.com/office/drawing/2016/ink" xmlns:am3d="http://schemas.microsoft.com/office/drawing/2017/model3d" xmlns:o="urn:schemas-microsoft-com:office:office" xmlns:r="http://schemas.openxmlformats.org/officeDocument/2006/relationships" xmlns:m="http://schemas.openxmlformats.org/officeDocument/2006/math" xmlns:v="urn:schemas-microsoft-com:vml" xmlns:wp14="http://schemas.microsoft.com/office/word/2010/wordprocessingDrawing" xmlns:wp="http://schemas.openxmlformats.org/drawingml/2006/wordprocessingDrawing" xmlns:w10="urn:schemas-microsoft-com:office:word" xmlns:w="http://schemas.openxmlformats.org/wordprocessingml/2006/main" xmlns:w14="http://schemas.microsoft.com/office/word/2010/wordml" xmlns:w15="http://schemas.microsoft.com/office/word/2012/wordml" xmlns:w16cid="http://schemas.microsoft.com/office/word/2016/wordml/cid" xmlns:w16se="http://schemas.microsoft.com/office/word/2015/wordml/symex" xmlns:wpg="http://schemas.microsoft.com/office/word/2010/wordprocessingGroup" xmlns:wpi="http://schemas.microsoft.com/office/word/2010/wordprocessingInk" xmlns:wne="http://schemas.microsoft.com/office/word/2006/wordml" xmlns:wps="http://schemas.microsoft.com/office/word/2010/wordprocessingShape" mc:Ignorable="w14 w15 w16se w16cid wp14">
   <w:endnote w:type="separator" w:id="-1">
     <w:p>
       <w:r>
@@ -3238,7 +3006,7 @@
 </file>
 
 <file path=word/footnotes.xml><?xml version="1.0" encoding="utf-8"?>
-<w:footnotes xmlns:wpc="http://schemas.microsoft.com/office/word/2010/wordprocessingCanvas" xmlns:cx="http://schemas.microsoft.com/office/drawing/2014/chartex" xmlns:cx1="http://schemas.microsoft.com/office/drawing/2015/9/8/chartex" xmlns:mc="http://schemas.openxmlformats.org/markup-compatibility/2006" xmlns:o="urn:schemas-microsoft-com:office:office" xmlns:r="http://schemas.openxmlformats.org/officeDocument/2006/relationships" xmlns:m="http://schemas.openxmlformats.org/officeDocument/2006/math" xmlns:v="urn:schemas-microsoft-com:vml" xmlns:wp14="http://schemas.microsoft.com/office/word/2010/wordprocessingDrawing" xmlns:wp="http://schemas.openxmlformats.org/drawingml/2006/wordprocessingDrawing" xmlns:w10="urn:schemas-microsoft-com:office:word" xmlns:w="http://schemas.openxmlformats.org/wordprocessingml/2006/main" xmlns:w14="http://schemas.microsoft.com/office/word/2010/wordml" xmlns:w15="http://schemas.microsoft.com/office/word/2012/wordml" xmlns:w16se="http://schemas.microsoft.com/office/word/2015/wordml/symex" xmlns:wpg="http://schemas.microsoft.com/office/word/2010/wordprocessingGroup" xmlns:wpi="http://schemas.microsoft.com/office/word/2010/wordprocessingInk" xmlns:wne="http://schemas.microsoft.com/office/word/2006/wordml" xmlns:wps="http://schemas.microsoft.com/office/word/2010/wordprocessingShape" mc:Ignorable="w14 w15 w16se wp14">
+<w:footnotes xmlns:wpc="http://schemas.microsoft.com/office/word/2010/wordprocessingCanvas" xmlns:cx="http://schemas.microsoft.com/office/drawing/2014/chartex" xmlns:cx1="http://schemas.microsoft.com/office/drawing/2015/9/8/chartex" xmlns:cx2="http://schemas.microsoft.com/office/drawing/2015/10/21/chartex" xmlns:cx3="http://schemas.microsoft.com/office/drawing/2016/5/9/chartex" xmlns:cx4="http://schemas.microsoft.com/office/drawing/2016/5/10/chartex" xmlns:cx5="http://schemas.microsoft.com/office/drawing/2016/5/11/chartex" xmlns:cx6="http://schemas.microsoft.com/office/drawing/2016/5/12/chartex" xmlns:cx7="http://schemas.microsoft.com/office/drawing/2016/5/13/chartex" xmlns:cx8="http://schemas.microsoft.com/office/drawing/2016/5/14/chartex" xmlns:mc="http://schemas.openxmlformats.org/markup-compatibility/2006" xmlns:aink="http://schemas.microsoft.com/office/drawing/2016/ink" xmlns:am3d="http://schemas.microsoft.com/office/drawing/2017/model3d" xmlns:o="urn:schemas-microsoft-com:office:office" xmlns:r="http://schemas.openxmlformats.org/officeDocument/2006/relationships" xmlns:m="http://schemas.openxmlformats.org/officeDocument/2006/math" xmlns:v="urn:schemas-microsoft-com:vml" xmlns:wp14="http://schemas.microsoft.com/office/word/2010/wordprocessingDrawing" xmlns:wp="http://schemas.openxmlformats.org/drawingml/2006/wordprocessingDrawing" xmlns:w10="urn:schemas-microsoft-com:office:word" xmlns:w="http://schemas.openxmlformats.org/wordprocessingml/2006/main" xmlns:w14="http://schemas.microsoft.com/office/word/2010/wordml" xmlns:w15="http://schemas.microsoft.com/office/word/2012/wordml" xmlns:w16cid="http://schemas.microsoft.com/office/word/2016/wordml/cid" xmlns:w16se="http://schemas.microsoft.com/office/word/2015/wordml/symex" xmlns:wpg="http://schemas.microsoft.com/office/word/2010/wordprocessingGroup" xmlns:wpi="http://schemas.microsoft.com/office/word/2010/wordprocessingInk" xmlns:wne="http://schemas.microsoft.com/office/word/2006/wordml" xmlns:wps="http://schemas.microsoft.com/office/word/2010/wordprocessingShape" mc:Ignorable="w14 w15 w16se w16cid wp14">
   <w:footnote w:type="separator" w:id="-1">
     <w:p>
       <w:r>
@@ -3257,7 +3025,7 @@
 </file>
 
 <file path=word/header1.xml><?xml version="1.0" encoding="utf-8"?>
-<w:hdr xmlns:wpc="http://schemas.microsoft.com/office/word/2010/wordprocessingCanvas" xmlns:cx="http://schemas.microsoft.com/office/drawing/2014/chartex" xmlns:cx1="http://schemas.microsoft.com/office/drawing/2015/9/8/chartex" xmlns:mc="http://schemas.openxmlformats.org/markup-compatibility/2006" xmlns:o="urn:schemas-microsoft-com:office:office" xmlns:r="http://schemas.openxmlformats.org/officeDocument/2006/relationships" xmlns:m="http://schemas.openxmlformats.org/officeDocument/2006/math" xmlns:v="urn:schemas-microsoft-com:vml" xmlns:wp14="http://schemas.microsoft.com/office/word/2010/wordprocessingDrawing" xmlns:wp="http://schemas.openxmlformats.org/drawingml/2006/wordprocessingDrawing" xmlns:w10="urn:schemas-microsoft-com:office:word" xmlns:w="http://schemas.openxmlformats.org/wordprocessingml/2006/main" xmlns:w14="http://schemas.microsoft.com/office/word/2010/wordml" xmlns:w15="http://schemas.microsoft.com/office/word/2012/wordml" xmlns:w16se="http://schemas.microsoft.com/office/word/2015/wordml/symex" xmlns:wpg="http://schemas.microsoft.com/office/word/2010/wordprocessingGroup" xmlns:wpi="http://schemas.microsoft.com/office/word/2010/wordprocessingInk" xmlns:wne="http://schemas.microsoft.com/office/word/2006/wordml" xmlns:wps="http://schemas.microsoft.com/office/word/2010/wordprocessingShape" mc:Ignorable="w14 w15 w16se wp14">
+<w:hdr xmlns:wpc="http://schemas.microsoft.com/office/word/2010/wordprocessingCanvas" xmlns:cx="http://schemas.microsoft.com/office/drawing/2014/chartex" xmlns:cx1="http://schemas.microsoft.com/office/drawing/2015/9/8/chartex" xmlns:cx2="http://schemas.microsoft.com/office/drawing/2015/10/21/chartex" xmlns:cx3="http://schemas.microsoft.com/office/drawing/2016/5/9/chartex" xmlns:cx4="http://schemas.microsoft.com/office/drawing/2016/5/10/chartex" xmlns:cx5="http://schemas.microsoft.com/office/drawing/2016/5/11/chartex" xmlns:cx6="http://schemas.microsoft.com/office/drawing/2016/5/12/chartex" xmlns:cx7="http://schemas.microsoft.com/office/drawing/2016/5/13/chartex" xmlns:cx8="http://schemas.microsoft.com/office/drawing/2016/5/14/chartex" xmlns:mc="http://schemas.openxmlformats.org/markup-compatibility/2006" xmlns:aink="http://schemas.microsoft.com/office/drawing/2016/ink" xmlns:am3d="http://schemas.microsoft.com/office/drawing/2017/model3d" xmlns:o="urn:schemas-microsoft-com:office:office" xmlns:r="http://schemas.openxmlformats.org/officeDocument/2006/relationships" xmlns:m="http://schemas.openxmlformats.org/officeDocument/2006/math" xmlns:v="urn:schemas-microsoft-com:vml" xmlns:wp14="http://schemas.microsoft.com/office/word/2010/wordprocessingDrawing" xmlns:wp="http://schemas.openxmlformats.org/drawingml/2006/wordprocessingDrawing" xmlns:w10="urn:schemas-microsoft-com:office:word" xmlns:w="http://schemas.openxmlformats.org/wordprocessingml/2006/main" xmlns:w14="http://schemas.microsoft.com/office/word/2010/wordml" xmlns:w15="http://schemas.microsoft.com/office/word/2012/wordml" xmlns:w16cid="http://schemas.microsoft.com/office/word/2016/wordml/cid" xmlns:w16se="http://schemas.microsoft.com/office/word/2015/wordml/symex" xmlns:wpg="http://schemas.microsoft.com/office/word/2010/wordprocessingGroup" xmlns:wpi="http://schemas.microsoft.com/office/word/2010/wordprocessingInk" xmlns:wne="http://schemas.microsoft.com/office/word/2006/wordml" xmlns:wps="http://schemas.microsoft.com/office/word/2010/wordprocessingShape" mc:Ignorable="w14 w15 w16se w16cid wp14">
   <w:p>
     <w:pPr>
       <w:pStyle w:val="Sitzungsprotokollberschrift"/>
@@ -3279,7 +3047,7 @@
 </file>
 
 <file path=word/numbering.xml><?xml version="1.0" encoding="utf-8"?>
-<w:numbering xmlns:wpc="http://schemas.microsoft.com/office/word/2010/wordprocessingCanvas" xmlns:cx="http://schemas.microsoft.com/office/drawing/2014/chartex" xmlns:cx1="http://schemas.microsoft.com/office/drawing/2015/9/8/chartex" xmlns:mc="http://schemas.openxmlformats.org/markup-compatibility/2006" xmlns:o="urn:schemas-microsoft-com:office:office" xmlns:r="http://schemas.openxmlformats.org/officeDocument/2006/relationships" xmlns:m="http://schemas.openxmlformats.org/officeDocument/2006/math" xmlns:v="urn:schemas-microsoft-com:vml" xmlns:wp14="http://schemas.microsoft.com/office/word/2010/wordprocessingDrawing" xmlns:wp="http://schemas.openxmlformats.org/drawingml/2006/wordprocessingDrawing" xmlns:w10="urn:schemas-microsoft-com:office:word" xmlns:w="http://schemas.openxmlformats.org/wordprocessingml/2006/main" xmlns:w14="http://schemas.microsoft.com/office/word/2010/wordml" xmlns:w15="http://schemas.microsoft.com/office/word/2012/wordml" xmlns:w16se="http://schemas.microsoft.com/office/word/2015/wordml/symex" xmlns:wpg="http://schemas.microsoft.com/office/word/2010/wordprocessingGroup" xmlns:wpi="http://schemas.microsoft.com/office/word/2010/wordprocessingInk" xmlns:wne="http://schemas.microsoft.com/office/word/2006/wordml" xmlns:wps="http://schemas.microsoft.com/office/word/2010/wordprocessingShape" mc:Ignorable="w14 w15 w16se wp14">
+<w:numbering xmlns:wpc="http://schemas.microsoft.com/office/word/2010/wordprocessingCanvas" xmlns:cx="http://schemas.microsoft.com/office/drawing/2014/chartex" xmlns:cx1="http://schemas.microsoft.com/office/drawing/2015/9/8/chartex" xmlns:cx2="http://schemas.microsoft.com/office/drawing/2015/10/21/chartex" xmlns:cx3="http://schemas.microsoft.com/office/drawing/2016/5/9/chartex" xmlns:cx4="http://schemas.microsoft.com/office/drawing/2016/5/10/chartex" xmlns:cx5="http://schemas.microsoft.com/office/drawing/2016/5/11/chartex" xmlns:cx6="http://schemas.microsoft.com/office/drawing/2016/5/12/chartex" xmlns:cx7="http://schemas.microsoft.com/office/drawing/2016/5/13/chartex" xmlns:cx8="http://schemas.microsoft.com/office/drawing/2016/5/14/chartex" xmlns:mc="http://schemas.openxmlformats.org/markup-compatibility/2006" xmlns:aink="http://schemas.microsoft.com/office/drawing/2016/ink" xmlns:am3d="http://schemas.microsoft.com/office/drawing/2017/model3d" xmlns:o="urn:schemas-microsoft-com:office:office" xmlns:r="http://schemas.openxmlformats.org/officeDocument/2006/relationships" xmlns:m="http://schemas.openxmlformats.org/officeDocument/2006/math" xmlns:v="urn:schemas-microsoft-com:vml" xmlns:wp14="http://schemas.microsoft.com/office/word/2010/wordprocessingDrawing" xmlns:wp="http://schemas.openxmlformats.org/drawingml/2006/wordprocessingDrawing" xmlns:w10="urn:schemas-microsoft-com:office:word" xmlns:w="http://schemas.openxmlformats.org/wordprocessingml/2006/main" xmlns:w14="http://schemas.microsoft.com/office/word/2010/wordml" xmlns:w15="http://schemas.microsoft.com/office/word/2012/wordml" xmlns:w16cid="http://schemas.microsoft.com/office/word/2016/wordml/cid" xmlns:w16se="http://schemas.microsoft.com/office/word/2015/wordml/symex" xmlns:wpg="http://schemas.microsoft.com/office/word/2010/wordprocessingGroup" xmlns:wpi="http://schemas.microsoft.com/office/word/2010/wordprocessingInk" xmlns:wne="http://schemas.microsoft.com/office/word/2006/wordml" xmlns:wps="http://schemas.microsoft.com/office/word/2010/wordprocessingShape" mc:Ignorable="w14 w15 w16se w16cid wp14">
   <w:abstractNum w:abstractNumId="0" w15:restartNumberingAfterBreak="0">
     <w:nsid w:val="FFFFFF7C"/>
     <w:multiLevelType w:val="singleLevel"/>
@@ -3789,7 +3557,7 @@
 </file>
 
 <file path=word/styles.xml><?xml version="1.0" encoding="utf-8"?>
-<w:styles xmlns:mc="http://schemas.openxmlformats.org/markup-compatibility/2006" xmlns:r="http://schemas.openxmlformats.org/officeDocument/2006/relationships" xmlns:w="http://schemas.openxmlformats.org/wordprocessingml/2006/main" xmlns:w14="http://schemas.microsoft.com/office/word/2010/wordml" xmlns:w15="http://schemas.microsoft.com/office/word/2012/wordml" xmlns:w16se="http://schemas.microsoft.com/office/word/2015/wordml/symex" mc:Ignorable="w14 w15 w16se">
+<w:styles xmlns:mc="http://schemas.openxmlformats.org/markup-compatibility/2006" xmlns:r="http://schemas.openxmlformats.org/officeDocument/2006/relationships" xmlns:w="http://schemas.openxmlformats.org/wordprocessingml/2006/main" xmlns:w14="http://schemas.microsoft.com/office/word/2010/wordml" xmlns:w15="http://schemas.microsoft.com/office/word/2012/wordml" xmlns:w16cid="http://schemas.microsoft.com/office/word/2016/wordml/cid" xmlns:w16se="http://schemas.microsoft.com/office/word/2015/wordml/symex" mc:Ignorable="w14 w15 w16se w16cid">
   <w:docDefaults>
     <w:rPrDefault>
       <w:rPr>
@@ -3805,7 +3573,7 @@
       </w:pPr>
     </w:pPrDefault>
   </w:docDefaults>
-  <w:latentStyles w:defLockedState="0" w:defUIPriority="99" w:defSemiHidden="0" w:defUnhideWhenUsed="0" w:defQFormat="0" w:count="371">
+  <w:latentStyles w:defLockedState="0" w:defUIPriority="99" w:defSemiHidden="0" w:defUnhideWhenUsed="0" w:defQFormat="0" w:count="375">
     <w:lsdException w:name="Normal" w:uiPriority="0" w:qFormat="1"/>
     <w:lsdException w:name="heading 1" w:uiPriority="1" w:qFormat="1"/>
     <w:lsdException w:name="heading 2" w:uiPriority="1" w:qFormat="1"/>
@@ -4177,6 +3945,10 @@
     <w:lsdException w:name="List Table 5 Dark Accent 6" w:uiPriority="50"/>
     <w:lsdException w:name="List Table 6 Colorful Accent 6" w:uiPriority="51"/>
     <w:lsdException w:name="List Table 7 Colorful Accent 6" w:uiPriority="52"/>
+    <w:lsdException w:name="Mention" w:semiHidden="1" w:unhideWhenUsed="1"/>
+    <w:lsdException w:name="Smart Hyperlink" w:semiHidden="1" w:unhideWhenUsed="1"/>
+    <w:lsdException w:name="Hashtag" w:semiHidden="1" w:unhideWhenUsed="1"/>
+    <w:lsdException w:name="Unresolved Mention" w:semiHidden="1" w:unhideWhenUsed="1"/>
   </w:latentStyles>
   <w:style w:type="paragraph" w:default="1" w:styleId="Standard">
     <w:name w:val="Normal"/>
@@ -10930,7 +10702,7 @@
       </w:tcPr>
     </w:tblStylePr>
   </w:style>
-  <w:style w:type="table" w:styleId="Gritternetztabelle6farbig">
+  <w:style w:type="table" w:styleId="Gitternetztabelle6farbig">
     <w:name w:val="Grid Table 6 Colorful"/>
     <w:basedOn w:val="NormaleTabelle"/>
     <w:uiPriority w:val="51"/>
@@ -11434,7 +11206,7 @@
       </w:tcPr>
     </w:tblStylePr>
   </w:style>
-  <w:style w:type="table" w:styleId="Gritternetztabelle7farbig">
+  <w:style w:type="table" w:styleId="Gitternetztabelle7farbig">
     <w:name w:val="Grid Table 7 Colorful"/>
     <w:basedOn w:val="NormaleTabelle"/>
     <w:uiPriority w:val="52"/>
@@ -12407,8 +12179,8 @@
       </w:tcPr>
     </w:tblStylePr>
   </w:style>
-  <w:style w:type="character" w:customStyle="1" w:styleId="Hashtag">
-    <w:name w:val="Hashtag"/>
+  <w:style w:type="character" w:customStyle="1" w:styleId="Hashtag1">
+    <w:name w:val="Hashtag1"/>
     <w:basedOn w:val="Absatz-Standardschriftart"/>
     <w:uiPriority w:val="99"/>
     <w:semiHidden/>
@@ -25051,8 +24823,8 @@
       </w:tcPr>
     </w:tblStylePr>
   </w:style>
-  <w:style w:type="character" w:customStyle="1" w:styleId="Mention">
-    <w:name w:val="Mention"/>
+  <w:style w:type="character" w:customStyle="1" w:styleId="Erwhnung1">
+    <w:name w:val="Erwähnung1"/>
     <w:basedOn w:val="Absatz-Standardschriftart"/>
     <w:uiPriority w:val="99"/>
     <w:semiHidden/>
@@ -25593,8 +25365,8 @@
       <w:spacing w:val="8"/>
     </w:rPr>
   </w:style>
-  <w:style w:type="character" w:customStyle="1" w:styleId="SmartHyperlink">
-    <w:name w:val="Smart Hyperlink"/>
+  <w:style w:type="character" w:customStyle="1" w:styleId="IntelligenterLink1">
+    <w:name w:val="Intelligenter Link1"/>
     <w:basedOn w:val="Absatz-Standardschriftart"/>
     <w:uiPriority w:val="99"/>
     <w:semiHidden/>
@@ -28914,8 +28686,8 @@
       <w:szCs w:val="32"/>
     </w:rPr>
   </w:style>
-  <w:style w:type="character" w:customStyle="1" w:styleId="UnresolvedMention">
-    <w:name w:val="Unresolved Mention"/>
+  <w:style w:type="character" w:customStyle="1" w:styleId="NichtaufgelsteErwhnung1">
+    <w:name w:val="Nicht aufgelöste Erwähnung1"/>
     <w:basedOn w:val="Absatz-Standardschriftart"/>
     <w:uiPriority w:val="99"/>
     <w:semiHidden/>
@@ -29476,7 +29248,7 @@
 </file>
 
 <file path=word/glossary/document.xml><?xml version="1.0" encoding="utf-8"?>
-<w:glossaryDocument xmlns:wpc="http://schemas.microsoft.com/office/word/2010/wordprocessingCanvas" xmlns:cx="http://schemas.microsoft.com/office/drawing/2014/chartex" xmlns:cx1="http://schemas.microsoft.com/office/drawing/2015/9/8/chartex" xmlns:mc="http://schemas.openxmlformats.org/markup-compatibility/2006" xmlns:o="urn:schemas-microsoft-com:office:office" xmlns:r="http://schemas.openxmlformats.org/officeDocument/2006/relationships" xmlns:m="http://schemas.openxmlformats.org/officeDocument/2006/math" xmlns:v="urn:schemas-microsoft-com:vml" xmlns:wp14="http://schemas.microsoft.com/office/word/2010/wordprocessingDrawing" xmlns:wp="http://schemas.openxmlformats.org/drawingml/2006/wordprocessingDrawing" xmlns:w10="urn:schemas-microsoft-com:office:word" xmlns:w="http://schemas.openxmlformats.org/wordprocessingml/2006/main" xmlns:w14="http://schemas.microsoft.com/office/word/2010/wordml" xmlns:w15="http://schemas.microsoft.com/office/word/2012/wordml" xmlns:w16se="http://schemas.microsoft.com/office/word/2015/wordml/symex" xmlns:wpg="http://schemas.microsoft.com/office/word/2010/wordprocessingGroup" xmlns:wpi="http://schemas.microsoft.com/office/word/2010/wordprocessingInk" xmlns:wne="http://schemas.microsoft.com/office/word/2006/wordml" xmlns:wps="http://schemas.microsoft.com/office/word/2010/wordprocessingShape" mc:Ignorable="w14 w15 w16se wp14">
+<w:glossaryDocument xmlns:wpc="http://schemas.microsoft.com/office/word/2010/wordprocessingCanvas" xmlns:cx="http://schemas.microsoft.com/office/drawing/2014/chartex" xmlns:cx1="http://schemas.microsoft.com/office/drawing/2015/9/8/chartex" xmlns:cx2="http://schemas.microsoft.com/office/drawing/2015/10/21/chartex" xmlns:cx3="http://schemas.microsoft.com/office/drawing/2016/5/9/chartex" xmlns:cx4="http://schemas.microsoft.com/office/drawing/2016/5/10/chartex" xmlns:cx5="http://schemas.microsoft.com/office/drawing/2016/5/11/chartex" xmlns:cx6="http://schemas.microsoft.com/office/drawing/2016/5/12/chartex" xmlns:cx7="http://schemas.microsoft.com/office/drawing/2016/5/13/chartex" xmlns:cx8="http://schemas.microsoft.com/office/drawing/2016/5/14/chartex" xmlns:mc="http://schemas.openxmlformats.org/markup-compatibility/2006" xmlns:aink="http://schemas.microsoft.com/office/drawing/2016/ink" xmlns:am3d="http://schemas.microsoft.com/office/drawing/2017/model3d" xmlns:o="urn:schemas-microsoft-com:office:office" xmlns:r="http://schemas.openxmlformats.org/officeDocument/2006/relationships" xmlns:m="http://schemas.openxmlformats.org/officeDocument/2006/math" xmlns:v="urn:schemas-microsoft-com:vml" xmlns:wp14="http://schemas.microsoft.com/office/word/2010/wordprocessingDrawing" xmlns:wp="http://schemas.openxmlformats.org/drawingml/2006/wordprocessingDrawing" xmlns:w10="urn:schemas-microsoft-com:office:word" xmlns:w="http://schemas.openxmlformats.org/wordprocessingml/2006/main" xmlns:w14="http://schemas.microsoft.com/office/word/2010/wordml" xmlns:w15="http://schemas.microsoft.com/office/word/2012/wordml" xmlns:w16cid="http://schemas.microsoft.com/office/word/2016/wordml/cid" xmlns:w16se="http://schemas.microsoft.com/office/word/2015/wordml/symex" xmlns:wpg="http://schemas.microsoft.com/office/word/2010/wordprocessingGroup" xmlns:wpi="http://schemas.microsoft.com/office/word/2010/wordprocessingInk" xmlns:wne="http://schemas.microsoft.com/office/word/2006/wordml" xmlns:wps="http://schemas.microsoft.com/office/word/2010/wordprocessingShape" mc:Ignorable="w14 w15 w16se w16cid wp14">
   <w:docParts>
     <w:docPart>
       <w:docPartPr>
@@ -29654,35 +29426,6 @@
     </w:docPart>
     <w:docPart>
       <w:docPartPr>
-        <w:name w:val="35FD439E7F314DBFB2A7F5BC6395D4FD"/>
-        <w:category>
-          <w:name w:val="Allgemein"/>
-          <w:gallery w:val="placeholder"/>
-        </w:category>
-        <w:types>
-          <w:type w:val="bbPlcHdr"/>
-        </w:types>
-        <w:behaviors>
-          <w:behavior w:val="content"/>
-        </w:behaviors>
-        <w:guid w:val="{E6A5BBB4-09CB-43C5-BDC6-86D46E67E4B4}"/>
-      </w:docPartPr>
-      <w:docPartBody>
-        <w:p>
-          <w:pPr>
-            <w:pStyle w:val="35FD439E7F314DBFB2A7F5BC6395D4FD"/>
-          </w:pPr>
-          <w:r>
-            <w:rPr>
-              <w:lang w:bidi="de-DE"/>
-            </w:rPr>
-            <w:t>Thema der Agenda 1</w:t>
-          </w:r>
-        </w:p>
-      </w:docPartBody>
-    </w:docPart>
-    <w:docPart>
-      <w:docPartPr>
         <w:name w:val="8416604C844E44B7A047FD75881DA979"/>
         <w:category>
           <w:name w:val="Allgemein"/>
@@ -29712,35 +29455,6 @@
     </w:docPart>
     <w:docPart>
       <w:docPartPr>
-        <w:name w:val="91D71589BAF24ACE88BB6B3B1581AC9A"/>
-        <w:category>
-          <w:name w:val="Allgemein"/>
-          <w:gallery w:val="placeholder"/>
-        </w:category>
-        <w:types>
-          <w:type w:val="bbPlcHdr"/>
-        </w:types>
-        <w:behaviors>
-          <w:behavior w:val="content"/>
-        </w:behaviors>
-        <w:guid w:val="{9A6A6A04-A373-475F-9625-8E3A43426F94}"/>
-      </w:docPartPr>
-      <w:docPartBody>
-        <w:p>
-          <w:pPr>
-            <w:pStyle w:val="91D71589BAF24ACE88BB6B3B1581AC9A"/>
-          </w:pPr>
-          <w:r>
-            <w:rPr>
-              <w:lang w:bidi="de-DE"/>
-            </w:rPr>
-            <w:t>Diskussion eingeben</w:t>
-          </w:r>
-        </w:p>
-      </w:docPartBody>
-    </w:docPart>
-    <w:docPart>
-      <w:docPartPr>
         <w:name w:val="39650B59D295453BB2FD6BB3B4946205"/>
         <w:category>
           <w:name w:val="Allgemein"/>
@@ -29764,35 +29478,6 @@
               <w:lang w:bidi="de-DE"/>
             </w:rPr>
             <w:t>Schlussfolgerungen</w:t>
-          </w:r>
-        </w:p>
-      </w:docPartBody>
-    </w:docPart>
-    <w:docPart>
-      <w:docPartPr>
-        <w:name w:val="6B6FBE2353F6418DA3B30B355E3BB425"/>
-        <w:category>
-          <w:name w:val="Allgemein"/>
-          <w:gallery w:val="placeholder"/>
-        </w:category>
-        <w:types>
-          <w:type w:val="bbPlcHdr"/>
-        </w:types>
-        <w:behaviors>
-          <w:behavior w:val="content"/>
-        </w:behaviors>
-        <w:guid w:val="{970FAB10-DD73-43FE-BE0F-A4F7FF0A4A42}"/>
-      </w:docPartPr>
-      <w:docPartBody>
-        <w:p>
-          <w:pPr>
-            <w:pStyle w:val="6B6FBE2353F6418DA3B30B355E3BB425"/>
-          </w:pPr>
-          <w:r>
-            <w:rPr>
-              <w:lang w:bidi="de-DE"/>
-            </w:rPr>
-            <w:t>Schlussfolgerungen eingeben</w:t>
           </w:r>
         </w:p>
       </w:docPartBody>
@@ -29886,209 +29571,6 @@
     </w:docPart>
     <w:docPart>
       <w:docPartPr>
-        <w:name w:val="46A16C8E87D54AF3948B4D285701E08F"/>
-        <w:category>
-          <w:name w:val="Allgemein"/>
-          <w:gallery w:val="placeholder"/>
-        </w:category>
-        <w:types>
-          <w:type w:val="bbPlcHdr"/>
-        </w:types>
-        <w:behaviors>
-          <w:behavior w:val="content"/>
-        </w:behaviors>
-        <w:guid w:val="{1FE50B80-76FB-4F40-87B0-6A78947C3592}"/>
-      </w:docPartPr>
-      <w:docPartBody>
-        <w:p>
-          <w:pPr>
-            <w:pStyle w:val="46A16C8E87D54AF3948B4D285701E08F"/>
-          </w:pPr>
-          <w:r>
-            <w:rPr>
-              <w:lang w:bidi="de-DE"/>
-            </w:rPr>
-            <w:t>Aufgabe 1</w:t>
-          </w:r>
-        </w:p>
-      </w:docPartBody>
-    </w:docPart>
-    <w:docPart>
-      <w:docPartPr>
-        <w:name w:val="9E6E3C1CB0B841AC92381C1BF78F1499"/>
-        <w:category>
-          <w:name w:val="Allgemein"/>
-          <w:gallery w:val="placeholder"/>
-        </w:category>
-        <w:types>
-          <w:type w:val="bbPlcHdr"/>
-        </w:types>
-        <w:behaviors>
-          <w:behavior w:val="content"/>
-        </w:behaviors>
-        <w:guid w:val="{5C25F546-E2CA-4B50-82C3-8293AD2AB7DF}"/>
-      </w:docPartPr>
-      <w:docPartBody>
-        <w:p>
-          <w:pPr>
-            <w:pStyle w:val="9E6E3C1CB0B841AC92381C1BF78F1499"/>
-          </w:pPr>
-          <w:r>
-            <w:rPr>
-              <w:lang w:bidi="de-DE"/>
-            </w:rPr>
-            <w:t>Name des Referenten</w:t>
-          </w:r>
-        </w:p>
-      </w:docPartBody>
-    </w:docPart>
-    <w:docPart>
-      <w:docPartPr>
-        <w:name w:val="2BC0FDAEA25F42BE9E4F43030F4F1A83"/>
-        <w:category>
-          <w:name w:val="Allgemein"/>
-          <w:gallery w:val="placeholder"/>
-        </w:category>
-        <w:types>
-          <w:type w:val="bbPlcHdr"/>
-        </w:types>
-        <w:behaviors>
-          <w:behavior w:val="content"/>
-        </w:behaviors>
-        <w:guid w:val="{5BF90052-31DA-4ACD-AE45-0007B5D14025}"/>
-      </w:docPartPr>
-      <w:docPartBody>
-        <w:p>
-          <w:pPr>
-            <w:pStyle w:val="2BC0FDAEA25F42BE9E4F43030F4F1A83"/>
-          </w:pPr>
-          <w:r>
-            <w:rPr>
-              <w:lang w:bidi="de-DE"/>
-            </w:rPr>
-            <w:t>Datum | Uhrzeit</w:t>
-          </w:r>
-        </w:p>
-      </w:docPartBody>
-    </w:docPart>
-    <w:docPart>
-      <w:docPartPr>
-        <w:name w:val="418DB47713D34F40964D31C11098075D"/>
-        <w:category>
-          <w:name w:val="Allgemein"/>
-          <w:gallery w:val="placeholder"/>
-        </w:category>
-        <w:types>
-          <w:type w:val="bbPlcHdr"/>
-        </w:types>
-        <w:behaviors>
-          <w:behavior w:val="content"/>
-        </w:behaviors>
-        <w:guid w:val="{0245964D-B12F-442A-88CF-73342CA58AB4}"/>
-      </w:docPartPr>
-      <w:docPartBody>
-        <w:p>
-          <w:pPr>
-            <w:pStyle w:val="418DB47713D34F40964D31C11098075D"/>
-          </w:pPr>
-          <w:r>
-            <w:rPr>
-              <w:lang w:bidi="de-DE"/>
-            </w:rPr>
-            <w:t>Aufgabe 2</w:t>
-          </w:r>
-        </w:p>
-      </w:docPartBody>
-    </w:docPart>
-    <w:docPart>
-      <w:docPartPr>
-        <w:name w:val="061E39B482424D408CBE91CF5B21C284"/>
-        <w:category>
-          <w:name w:val="Allgemein"/>
-          <w:gallery w:val="placeholder"/>
-        </w:category>
-        <w:types>
-          <w:type w:val="bbPlcHdr"/>
-        </w:types>
-        <w:behaviors>
-          <w:behavior w:val="content"/>
-        </w:behaviors>
-        <w:guid w:val="{664728D3-B55D-48F0-A109-140256644431}"/>
-      </w:docPartPr>
-      <w:docPartBody>
-        <w:p>
-          <w:pPr>
-            <w:pStyle w:val="061E39B482424D408CBE91CF5B21C284"/>
-          </w:pPr>
-          <w:r>
-            <w:rPr>
-              <w:lang w:bidi="de-DE"/>
-            </w:rPr>
-            <w:t>Name des Referenten</w:t>
-          </w:r>
-        </w:p>
-      </w:docPartBody>
-    </w:docPart>
-    <w:docPart>
-      <w:docPartPr>
-        <w:name w:val="FF442B7773204AAF9D3E34D35567FEFB"/>
-        <w:category>
-          <w:name w:val="Allgemein"/>
-          <w:gallery w:val="placeholder"/>
-        </w:category>
-        <w:types>
-          <w:type w:val="bbPlcHdr"/>
-        </w:types>
-        <w:behaviors>
-          <w:behavior w:val="content"/>
-        </w:behaviors>
-        <w:guid w:val="{7E51F887-8AA2-4942-A666-87ABE6F0510D}"/>
-      </w:docPartPr>
-      <w:docPartBody>
-        <w:p>
-          <w:pPr>
-            <w:pStyle w:val="FF442B7773204AAF9D3E34D35567FEFB"/>
-          </w:pPr>
-          <w:r>
-            <w:rPr>
-              <w:lang w:bidi="de-DE"/>
-            </w:rPr>
-            <w:t>Datum | Uhrzeit</w:t>
-          </w:r>
-        </w:p>
-      </w:docPartBody>
-    </w:docPart>
-    <w:docPart>
-      <w:docPartPr>
-        <w:name w:val="B420A335C4794392A5837B7A5072856A"/>
-        <w:category>
-          <w:name w:val="Allgemein"/>
-          <w:gallery w:val="placeholder"/>
-        </w:category>
-        <w:types>
-          <w:type w:val="bbPlcHdr"/>
-        </w:types>
-        <w:behaviors>
-          <w:behavior w:val="content"/>
-        </w:behaviors>
-        <w:guid w:val="{875408E5-A3DE-44A9-9B56-3F1CDFD186AF}"/>
-      </w:docPartPr>
-      <w:docPartBody>
-        <w:p>
-          <w:pPr>
-            <w:pStyle w:val="B420A335C4794392A5837B7A5072856A"/>
-          </w:pPr>
-          <w:r>
-            <w:rPr>
-              <w:lang w:bidi="de-DE"/>
-            </w:rPr>
-            <w:t>Thema der Agenda 2</w:t>
-          </w:r>
-        </w:p>
-      </w:docPartBody>
-    </w:docPart>
-    <w:docPart>
-      <w:docPartPr>
         <w:name w:val="2239EC13031B4AAC8296AE968B6FC4E9"/>
         <w:category>
           <w:name w:val="Allgemein"/>
@@ -30170,35 +29652,6 @@
               <w:lang w:bidi="de-DE"/>
             </w:rPr>
             <w:t>Schlussfolgerungen</w:t>
-          </w:r>
-        </w:p>
-      </w:docPartBody>
-    </w:docPart>
-    <w:docPart>
-      <w:docPartPr>
-        <w:name w:val="B7C09D87D2424602A58201AB6103F52B"/>
-        <w:category>
-          <w:name w:val="Allgemein"/>
-          <w:gallery w:val="placeholder"/>
-        </w:category>
-        <w:types>
-          <w:type w:val="bbPlcHdr"/>
-        </w:types>
-        <w:behaviors>
-          <w:behavior w:val="content"/>
-        </w:behaviors>
-        <w:guid w:val="{0797CF7A-AED8-4170-8F9D-9E7098649117}"/>
-      </w:docPartPr>
-      <w:docPartBody>
-        <w:p>
-          <w:pPr>
-            <w:pStyle w:val="B7C09D87D2424602A58201AB6103F52B"/>
-          </w:pPr>
-          <w:r>
-            <w:rPr>
-              <w:lang w:bidi="de-DE"/>
-            </w:rPr>
-            <w:t>Schlussfolgerungen eingeben</w:t>
           </w:r>
         </w:p>
       </w:docPartBody>
@@ -30292,209 +29745,6 @@
     </w:docPart>
     <w:docPart>
       <w:docPartPr>
-        <w:name w:val="FB8ADC1F902246D2A7C512E310B042BE"/>
-        <w:category>
-          <w:name w:val="Allgemein"/>
-          <w:gallery w:val="placeholder"/>
-        </w:category>
-        <w:types>
-          <w:type w:val="bbPlcHdr"/>
-        </w:types>
-        <w:behaviors>
-          <w:behavior w:val="content"/>
-        </w:behaviors>
-        <w:guid w:val="{33BB824D-7359-4816-97E7-274D28D1404D}"/>
-      </w:docPartPr>
-      <w:docPartBody>
-        <w:p>
-          <w:pPr>
-            <w:pStyle w:val="FB8ADC1F902246D2A7C512E310B042BE"/>
-          </w:pPr>
-          <w:r>
-            <w:rPr>
-              <w:lang w:bidi="de-DE"/>
-            </w:rPr>
-            <w:t>Aufgabe 1</w:t>
-          </w:r>
-        </w:p>
-      </w:docPartBody>
-    </w:docPart>
-    <w:docPart>
-      <w:docPartPr>
-        <w:name w:val="3B6545C00F69486FBB857BFD9F263968"/>
-        <w:category>
-          <w:name w:val="Allgemein"/>
-          <w:gallery w:val="placeholder"/>
-        </w:category>
-        <w:types>
-          <w:type w:val="bbPlcHdr"/>
-        </w:types>
-        <w:behaviors>
-          <w:behavior w:val="content"/>
-        </w:behaviors>
-        <w:guid w:val="{C49F5006-6085-408B-AA90-A2B75EE77258}"/>
-      </w:docPartPr>
-      <w:docPartBody>
-        <w:p>
-          <w:pPr>
-            <w:pStyle w:val="3B6545C00F69486FBB857BFD9F263968"/>
-          </w:pPr>
-          <w:r>
-            <w:rPr>
-              <w:lang w:bidi="de-DE"/>
-            </w:rPr>
-            <w:t>Name des Referenten</w:t>
-          </w:r>
-        </w:p>
-      </w:docPartBody>
-    </w:docPart>
-    <w:docPart>
-      <w:docPartPr>
-        <w:name w:val="E19254FD61104F108ABCA904D7242487"/>
-        <w:category>
-          <w:name w:val="Allgemein"/>
-          <w:gallery w:val="placeholder"/>
-        </w:category>
-        <w:types>
-          <w:type w:val="bbPlcHdr"/>
-        </w:types>
-        <w:behaviors>
-          <w:behavior w:val="content"/>
-        </w:behaviors>
-        <w:guid w:val="{4F6A8E6D-3BFC-48C7-951B-4304CAC310C4}"/>
-      </w:docPartPr>
-      <w:docPartBody>
-        <w:p>
-          <w:pPr>
-            <w:pStyle w:val="E19254FD61104F108ABCA904D7242487"/>
-          </w:pPr>
-          <w:r>
-            <w:rPr>
-              <w:lang w:bidi="de-DE"/>
-            </w:rPr>
-            <w:t>Datum | Uhrzeit</w:t>
-          </w:r>
-        </w:p>
-      </w:docPartBody>
-    </w:docPart>
-    <w:docPart>
-      <w:docPartPr>
-        <w:name w:val="6ED009799C734905930DC093A5F46D75"/>
-        <w:category>
-          <w:name w:val="Allgemein"/>
-          <w:gallery w:val="placeholder"/>
-        </w:category>
-        <w:types>
-          <w:type w:val="bbPlcHdr"/>
-        </w:types>
-        <w:behaviors>
-          <w:behavior w:val="content"/>
-        </w:behaviors>
-        <w:guid w:val="{5F465B45-87B7-48B8-A74F-031BA09002F5}"/>
-      </w:docPartPr>
-      <w:docPartBody>
-        <w:p>
-          <w:pPr>
-            <w:pStyle w:val="6ED009799C734905930DC093A5F46D75"/>
-          </w:pPr>
-          <w:r>
-            <w:rPr>
-              <w:lang w:bidi="de-DE"/>
-            </w:rPr>
-            <w:t>Aufgabe 2</w:t>
-          </w:r>
-        </w:p>
-      </w:docPartBody>
-    </w:docPart>
-    <w:docPart>
-      <w:docPartPr>
-        <w:name w:val="E9768530DF884A7DBD97E3C8DB59742F"/>
-        <w:category>
-          <w:name w:val="Allgemein"/>
-          <w:gallery w:val="placeholder"/>
-        </w:category>
-        <w:types>
-          <w:type w:val="bbPlcHdr"/>
-        </w:types>
-        <w:behaviors>
-          <w:behavior w:val="content"/>
-        </w:behaviors>
-        <w:guid w:val="{3DEDCABC-1D68-4E54-AC36-BB5A53D82090}"/>
-      </w:docPartPr>
-      <w:docPartBody>
-        <w:p>
-          <w:pPr>
-            <w:pStyle w:val="E9768530DF884A7DBD97E3C8DB59742F"/>
-          </w:pPr>
-          <w:r>
-            <w:rPr>
-              <w:lang w:bidi="de-DE"/>
-            </w:rPr>
-            <w:t>Name des Referenten</w:t>
-          </w:r>
-        </w:p>
-      </w:docPartBody>
-    </w:docPart>
-    <w:docPart>
-      <w:docPartPr>
-        <w:name w:val="51321F43FCF949B695A198316D35F4B8"/>
-        <w:category>
-          <w:name w:val="Allgemein"/>
-          <w:gallery w:val="placeholder"/>
-        </w:category>
-        <w:types>
-          <w:type w:val="bbPlcHdr"/>
-        </w:types>
-        <w:behaviors>
-          <w:behavior w:val="content"/>
-        </w:behaviors>
-        <w:guid w:val="{BABA6E40-8841-44FA-86D8-08FBDD4EF64B}"/>
-      </w:docPartPr>
-      <w:docPartBody>
-        <w:p>
-          <w:pPr>
-            <w:pStyle w:val="51321F43FCF949B695A198316D35F4B8"/>
-          </w:pPr>
-          <w:r>
-            <w:rPr>
-              <w:lang w:bidi="de-DE"/>
-            </w:rPr>
-            <w:t>Datum | Uhrzeit</w:t>
-          </w:r>
-        </w:p>
-      </w:docPartBody>
-    </w:docPart>
-    <w:docPart>
-      <w:docPartPr>
-        <w:name w:val="1D2F1A511A25428B903BB9E98C0FF19F"/>
-        <w:category>
-          <w:name w:val="Allgemein"/>
-          <w:gallery w:val="placeholder"/>
-        </w:category>
-        <w:types>
-          <w:type w:val="bbPlcHdr"/>
-        </w:types>
-        <w:behaviors>
-          <w:behavior w:val="content"/>
-        </w:behaviors>
-        <w:guid w:val="{13FC8E56-FCBE-42FE-B34C-D3CA282708AF}"/>
-      </w:docPartPr>
-      <w:docPartBody>
-        <w:p>
-          <w:pPr>
-            <w:pStyle w:val="1D2F1A511A25428B903BB9E98C0FF19F"/>
-          </w:pPr>
-          <w:r>
-            <w:rPr>
-              <w:lang w:bidi="de-DE"/>
-            </w:rPr>
-            <w:t>Thema der Agenda 3</w:t>
-          </w:r>
-        </w:p>
-      </w:docPartBody>
-    </w:docPart>
-    <w:docPart>
-      <w:docPartPr>
         <w:name w:val="EAF7553220714BB594F30707E4581ACA"/>
         <w:category>
           <w:name w:val="Allgemein"/>
@@ -30547,64 +29797,6 @@
               <w:lang w:bidi="de-DE"/>
             </w:rPr>
             <w:t>Diskussion eingeben</w:t>
-          </w:r>
-        </w:p>
-      </w:docPartBody>
-    </w:docPart>
-    <w:docPart>
-      <w:docPartPr>
-        <w:name w:val="2C8340D1BBAD40E4B483062AC8FFB43F"/>
-        <w:category>
-          <w:name w:val="Allgemein"/>
-          <w:gallery w:val="placeholder"/>
-        </w:category>
-        <w:types>
-          <w:type w:val="bbPlcHdr"/>
-        </w:types>
-        <w:behaviors>
-          <w:behavior w:val="content"/>
-        </w:behaviors>
-        <w:guid w:val="{5BE79A6B-26B1-4E4C-8FB0-9F96B271FC4F}"/>
-      </w:docPartPr>
-      <w:docPartBody>
-        <w:p>
-          <w:pPr>
-            <w:pStyle w:val="2C8340D1BBAD40E4B483062AC8FFB43F"/>
-          </w:pPr>
-          <w:r>
-            <w:rPr>
-              <w:lang w:bidi="de-DE"/>
-            </w:rPr>
-            <w:t>Schlussfolgerungen</w:t>
-          </w:r>
-        </w:p>
-      </w:docPartBody>
-    </w:docPart>
-    <w:docPart>
-      <w:docPartPr>
-        <w:name w:val="E8F233EA5453471DB716F5AC9D88570A"/>
-        <w:category>
-          <w:name w:val="Allgemein"/>
-          <w:gallery w:val="placeholder"/>
-        </w:category>
-        <w:types>
-          <w:type w:val="bbPlcHdr"/>
-        </w:types>
-        <w:behaviors>
-          <w:behavior w:val="content"/>
-        </w:behaviors>
-        <w:guid w:val="{306B6B23-721C-4F28-B709-657E6FEEF8F6}"/>
-      </w:docPartPr>
-      <w:docPartBody>
-        <w:p>
-          <w:pPr>
-            <w:pStyle w:val="E8F233EA5453471DB716F5AC9D88570A"/>
-          </w:pPr>
-          <w:r>
-            <w:rPr>
-              <w:lang w:bidi="de-DE"/>
-            </w:rPr>
-            <w:t>Schlussfolgerungen eingeben</w:t>
           </w:r>
         </w:p>
       </w:docPartBody>
@@ -30698,180 +29890,6 @@
     </w:docPart>
     <w:docPart>
       <w:docPartPr>
-        <w:name w:val="AFA014D391A84F88A9D2A831B665C392"/>
-        <w:category>
-          <w:name w:val="Allgemein"/>
-          <w:gallery w:val="placeholder"/>
-        </w:category>
-        <w:types>
-          <w:type w:val="bbPlcHdr"/>
-        </w:types>
-        <w:behaviors>
-          <w:behavior w:val="content"/>
-        </w:behaviors>
-        <w:guid w:val="{B61322D3-98EF-418A-A0D9-F737B01859A9}"/>
-      </w:docPartPr>
-      <w:docPartBody>
-        <w:p>
-          <w:pPr>
-            <w:pStyle w:val="AFA014D391A84F88A9D2A831B665C392"/>
-          </w:pPr>
-          <w:r>
-            <w:rPr>
-              <w:lang w:bidi="de-DE"/>
-            </w:rPr>
-            <w:t>Aufgabe 1</w:t>
-          </w:r>
-        </w:p>
-      </w:docPartBody>
-    </w:docPart>
-    <w:docPart>
-      <w:docPartPr>
-        <w:name w:val="E7BCF7E2FAE747B9ACD9D60066A89330"/>
-        <w:category>
-          <w:name w:val="Allgemein"/>
-          <w:gallery w:val="placeholder"/>
-        </w:category>
-        <w:types>
-          <w:type w:val="bbPlcHdr"/>
-        </w:types>
-        <w:behaviors>
-          <w:behavior w:val="content"/>
-        </w:behaviors>
-        <w:guid w:val="{DD5E9A8E-9D06-492D-A92B-078B5C51D767}"/>
-      </w:docPartPr>
-      <w:docPartBody>
-        <w:p>
-          <w:pPr>
-            <w:pStyle w:val="E7BCF7E2FAE747B9ACD9D60066A89330"/>
-          </w:pPr>
-          <w:r>
-            <w:rPr>
-              <w:lang w:bidi="de-DE"/>
-            </w:rPr>
-            <w:t>Name des Referenten</w:t>
-          </w:r>
-        </w:p>
-      </w:docPartBody>
-    </w:docPart>
-    <w:docPart>
-      <w:docPartPr>
-        <w:name w:val="5478C7438F984B6F82B0835FB7F8DA96"/>
-        <w:category>
-          <w:name w:val="Allgemein"/>
-          <w:gallery w:val="placeholder"/>
-        </w:category>
-        <w:types>
-          <w:type w:val="bbPlcHdr"/>
-        </w:types>
-        <w:behaviors>
-          <w:behavior w:val="content"/>
-        </w:behaviors>
-        <w:guid w:val="{A935CAD4-8019-47E3-8F51-9662CFD39004}"/>
-      </w:docPartPr>
-      <w:docPartBody>
-        <w:p>
-          <w:pPr>
-            <w:pStyle w:val="5478C7438F984B6F82B0835FB7F8DA96"/>
-          </w:pPr>
-          <w:r>
-            <w:rPr>
-              <w:lang w:bidi="de-DE"/>
-            </w:rPr>
-            <w:t>Datum | Uhrzeit</w:t>
-          </w:r>
-        </w:p>
-      </w:docPartBody>
-    </w:docPart>
-    <w:docPart>
-      <w:docPartPr>
-        <w:name w:val="93FE0F24E7F241B29C47F39BDA75CF5D"/>
-        <w:category>
-          <w:name w:val="Allgemein"/>
-          <w:gallery w:val="placeholder"/>
-        </w:category>
-        <w:types>
-          <w:type w:val="bbPlcHdr"/>
-        </w:types>
-        <w:behaviors>
-          <w:behavior w:val="content"/>
-        </w:behaviors>
-        <w:guid w:val="{B76ED33C-CEA5-4DE4-82FA-BA3EFCC584EC}"/>
-      </w:docPartPr>
-      <w:docPartBody>
-        <w:p>
-          <w:pPr>
-            <w:pStyle w:val="93FE0F24E7F241B29C47F39BDA75CF5D"/>
-          </w:pPr>
-          <w:r>
-            <w:rPr>
-              <w:lang w:bidi="de-DE"/>
-            </w:rPr>
-            <w:t>Aufgabe 2</w:t>
-          </w:r>
-        </w:p>
-      </w:docPartBody>
-    </w:docPart>
-    <w:docPart>
-      <w:docPartPr>
-        <w:name w:val="B71199ECB4DB4B5E8D1284BB9B71F123"/>
-        <w:category>
-          <w:name w:val="Allgemein"/>
-          <w:gallery w:val="placeholder"/>
-        </w:category>
-        <w:types>
-          <w:type w:val="bbPlcHdr"/>
-        </w:types>
-        <w:behaviors>
-          <w:behavior w:val="content"/>
-        </w:behaviors>
-        <w:guid w:val="{E4A08085-2213-4181-9830-0E7A6F26FBAE}"/>
-      </w:docPartPr>
-      <w:docPartBody>
-        <w:p>
-          <w:pPr>
-            <w:pStyle w:val="B71199ECB4DB4B5E8D1284BB9B71F123"/>
-          </w:pPr>
-          <w:r>
-            <w:rPr>
-              <w:lang w:bidi="de-DE"/>
-            </w:rPr>
-            <w:t>Name des Referenten</w:t>
-          </w:r>
-        </w:p>
-      </w:docPartBody>
-    </w:docPart>
-    <w:docPart>
-      <w:docPartPr>
-        <w:name w:val="F47CB5AE14B54F2DA10CEAD2205FA4FE"/>
-        <w:category>
-          <w:name w:val="Allgemein"/>
-          <w:gallery w:val="placeholder"/>
-        </w:category>
-        <w:types>
-          <w:type w:val="bbPlcHdr"/>
-        </w:types>
-        <w:behaviors>
-          <w:behavior w:val="content"/>
-        </w:behaviors>
-        <w:guid w:val="{90E6C17D-AA4E-4350-9824-0FC87CADE5CA}"/>
-      </w:docPartPr>
-      <w:docPartBody>
-        <w:p>
-          <w:pPr>
-            <w:pStyle w:val="F47CB5AE14B54F2DA10CEAD2205FA4FE"/>
-          </w:pPr>
-          <w:r>
-            <w:rPr>
-              <w:lang w:bidi="de-DE"/>
-            </w:rPr>
-            <w:t>Datum | Uhrzeit</w:t>
-          </w:r>
-        </w:p>
-      </w:docPartBody>
-    </w:docPart>
-    <w:docPart>
-      <w:docPartPr>
         <w:name w:val="BE36B0224E6849FDA6834AA851C0C001"/>
         <w:category>
           <w:name w:val="Allgemein"/>
@@ -30895,93 +29913,6 @@
               <w:lang w:bidi="de-DE"/>
             </w:rPr>
             <w:t>Diskussion</w:t>
-          </w:r>
-        </w:p>
-      </w:docPartBody>
-    </w:docPart>
-    <w:docPart>
-      <w:docPartPr>
-        <w:name w:val="1AB719218DC54EF7A3CF38A59CAA6E07"/>
-        <w:category>
-          <w:name w:val="Allgemein"/>
-          <w:gallery w:val="placeholder"/>
-        </w:category>
-        <w:types>
-          <w:type w:val="bbPlcHdr"/>
-        </w:types>
-        <w:behaviors>
-          <w:behavior w:val="content"/>
-        </w:behaviors>
-        <w:guid w:val="{1BB495CF-3314-4D2C-9A44-5DD5160004C2}"/>
-      </w:docPartPr>
-      <w:docPartBody>
-        <w:p>
-          <w:pPr>
-            <w:pStyle w:val="1AB719218DC54EF7A3CF38A59CAA6E07"/>
-          </w:pPr>
-          <w:r>
-            <w:rPr>
-              <w:lang w:bidi="de-DE"/>
-            </w:rPr>
-            <w:t>Diskussion eingeben</w:t>
-          </w:r>
-        </w:p>
-      </w:docPartBody>
-    </w:docPart>
-    <w:docPart>
-      <w:docPartPr>
-        <w:name w:val="CC8614C8222E4C828186F627F2A3AD8F"/>
-        <w:category>
-          <w:name w:val="Allgemein"/>
-          <w:gallery w:val="placeholder"/>
-        </w:category>
-        <w:types>
-          <w:type w:val="bbPlcHdr"/>
-        </w:types>
-        <w:behaviors>
-          <w:behavior w:val="content"/>
-        </w:behaviors>
-        <w:guid w:val="{679E5428-3966-4356-AB3E-2D5413853CED}"/>
-      </w:docPartPr>
-      <w:docPartBody>
-        <w:p>
-          <w:pPr>
-            <w:pStyle w:val="CC8614C8222E4C828186F627F2A3AD8F"/>
-          </w:pPr>
-          <w:r>
-            <w:rPr>
-              <w:lang w:bidi="de-DE"/>
-            </w:rPr>
-            <w:t>Schlussfolgerungen</w:t>
-          </w:r>
-        </w:p>
-      </w:docPartBody>
-    </w:docPart>
-    <w:docPart>
-      <w:docPartPr>
-        <w:name w:val="7472FB28DAC148E98EE9CC0E4BA883D6"/>
-        <w:category>
-          <w:name w:val="Allgemein"/>
-          <w:gallery w:val="placeholder"/>
-        </w:category>
-        <w:types>
-          <w:type w:val="bbPlcHdr"/>
-        </w:types>
-        <w:behaviors>
-          <w:behavior w:val="content"/>
-        </w:behaviors>
-        <w:guid w:val="{8EF9A86A-E0F9-48C4-8188-78BEFE3337D3}"/>
-      </w:docPartPr>
-      <w:docPartBody>
-        <w:p>
-          <w:pPr>
-            <w:pStyle w:val="7472FB28DAC148E98EE9CC0E4BA883D6"/>
-          </w:pPr>
-          <w:r>
-            <w:rPr>
-              <w:lang w:bidi="de-DE"/>
-            </w:rPr>
-            <w:t>Schlussfolgerungen eingeben</w:t>
           </w:r>
         </w:p>
       </w:docPartBody>
@@ -31069,35 +30000,6 @@
               <w:lang w:bidi="de-DE"/>
             </w:rPr>
             <w:t>Stichtag</w:t>
-          </w:r>
-        </w:p>
-      </w:docPartBody>
-    </w:docPart>
-    <w:docPart>
-      <w:docPartPr>
-        <w:name w:val="0CCBC107B6A14F508E98B4C5E17C2855"/>
-        <w:category>
-          <w:name w:val="Allgemein"/>
-          <w:gallery w:val="placeholder"/>
-        </w:category>
-        <w:types>
-          <w:type w:val="bbPlcHdr"/>
-        </w:types>
-        <w:behaviors>
-          <w:behavior w:val="content"/>
-        </w:behaviors>
-        <w:guid w:val="{E6451909-9A33-4156-A370-1B6B3840C6B6}"/>
-      </w:docPartPr>
-      <w:docPartBody>
-        <w:p>
-          <w:pPr>
-            <w:pStyle w:val="0CCBC107B6A14F508E98B4C5E17C2855"/>
-          </w:pPr>
-          <w:r>
-            <w:rPr>
-              <w:lang w:bidi="de-DE"/>
-            </w:rPr>
-            <w:t>Aufgabe 1</w:t>
           </w:r>
         </w:p>
       </w:docPartBody>
@@ -31247,12 +30149,418 @@
         </w:p>
       </w:docPartBody>
     </w:docPart>
+    <w:docPart>
+      <w:docPartPr>
+        <w:name w:val="E7F35E5B1E23491895963AF812B0AA8B"/>
+        <w:category>
+          <w:name w:val="Allgemein"/>
+          <w:gallery w:val="placeholder"/>
+        </w:category>
+        <w:types>
+          <w:type w:val="bbPlcHdr"/>
+        </w:types>
+        <w:behaviors>
+          <w:behavior w:val="content"/>
+        </w:behaviors>
+        <w:guid w:val="{27CF3AC2-9735-40C3-AFEA-76B6C5DA6132}"/>
+      </w:docPartPr>
+      <w:docPartBody>
+        <w:p>
+          <w:pPr>
+            <w:pStyle w:val="E7F35E5B1E23491895963AF812B0AA8B"/>
+          </w:pPr>
+          <w:r>
+            <w:rPr>
+              <w:lang w:bidi="de-DE"/>
+            </w:rPr>
+            <w:t>Diskussion eingeben</w:t>
+          </w:r>
+        </w:p>
+      </w:docPartBody>
+    </w:docPart>
+    <w:docPart>
+      <w:docPartPr>
+        <w:name w:val="9DC0C23276124EB7A8D7ACA899158613"/>
+        <w:category>
+          <w:name w:val="Allgemein"/>
+          <w:gallery w:val="placeholder"/>
+        </w:category>
+        <w:types>
+          <w:type w:val="bbPlcHdr"/>
+        </w:types>
+        <w:behaviors>
+          <w:behavior w:val="content"/>
+        </w:behaviors>
+        <w:guid w:val="{D4B38C9B-15DA-439A-8B60-F0A10EB49432}"/>
+      </w:docPartPr>
+      <w:docPartBody>
+        <w:p>
+          <w:pPr>
+            <w:pStyle w:val="9DC0C23276124EB7A8D7ACA899158613"/>
+          </w:pPr>
+          <w:r>
+            <w:rPr>
+              <w:lang w:bidi="de-DE"/>
+            </w:rPr>
+            <w:t>Name des Referenten</w:t>
+          </w:r>
+        </w:p>
+      </w:docPartBody>
+    </w:docPart>
+    <w:docPart>
+      <w:docPartPr>
+        <w:name w:val="914E7BA131C944CBA18950BA4A6AC21A"/>
+        <w:category>
+          <w:name w:val="Allgemein"/>
+          <w:gallery w:val="placeholder"/>
+        </w:category>
+        <w:types>
+          <w:type w:val="bbPlcHdr"/>
+        </w:types>
+        <w:behaviors>
+          <w:behavior w:val="content"/>
+        </w:behaviors>
+        <w:guid w:val="{66480A2E-176A-42C1-B2E2-4F258FCC80EA}"/>
+      </w:docPartPr>
+      <w:docPartBody>
+        <w:p>
+          <w:pPr>
+            <w:pStyle w:val="914E7BA131C944CBA18950BA4A6AC21A"/>
+          </w:pPr>
+          <w:r>
+            <w:rPr>
+              <w:lang w:bidi="de-DE"/>
+            </w:rPr>
+            <w:t>Name des Referenten</w:t>
+          </w:r>
+        </w:p>
+      </w:docPartBody>
+    </w:docPart>
+    <w:docPart>
+      <w:docPartPr>
+        <w:name w:val="C91D8DD6E2C1493D981C2CC53A816C74"/>
+        <w:category>
+          <w:name w:val="Allgemein"/>
+          <w:gallery w:val="placeholder"/>
+        </w:category>
+        <w:types>
+          <w:type w:val="bbPlcHdr"/>
+        </w:types>
+        <w:behaviors>
+          <w:behavior w:val="content"/>
+        </w:behaviors>
+        <w:guid w:val="{AAA8D211-6255-4A98-BD4E-220221AA5715}"/>
+      </w:docPartPr>
+      <w:docPartBody>
+        <w:p>
+          <w:pPr>
+            <w:pStyle w:val="C91D8DD6E2C1493D981C2CC53A816C74"/>
+          </w:pPr>
+          <w:r>
+            <w:rPr>
+              <w:lang w:bidi="de-DE"/>
+            </w:rPr>
+            <w:t>Datum | Uhrzeit</w:t>
+          </w:r>
+        </w:p>
+      </w:docPartBody>
+    </w:docPart>
+    <w:docPart>
+      <w:docPartPr>
+        <w:name w:val="E4165754BD8945C8957AA6A76D3C44C7"/>
+        <w:category>
+          <w:name w:val="Allgemein"/>
+          <w:gallery w:val="placeholder"/>
+        </w:category>
+        <w:types>
+          <w:type w:val="bbPlcHdr"/>
+        </w:types>
+        <w:behaviors>
+          <w:behavior w:val="content"/>
+        </w:behaviors>
+        <w:guid w:val="{23AD63B4-48FC-4059-AF21-9C0A0DFE06EC}"/>
+      </w:docPartPr>
+      <w:docPartBody>
+        <w:p>
+          <w:pPr>
+            <w:pStyle w:val="E4165754BD8945C8957AA6A76D3C44C7"/>
+          </w:pPr>
+          <w:r>
+            <w:rPr>
+              <w:lang w:bidi="de-DE"/>
+            </w:rPr>
+            <w:t>Datum | Uhrzeit</w:t>
+          </w:r>
+        </w:p>
+      </w:docPartBody>
+    </w:docPart>
+    <w:docPart>
+      <w:docPartPr>
+        <w:name w:val="D38EB81BFF89437E8487D9E5148717FB"/>
+        <w:category>
+          <w:name w:val="Allgemein"/>
+          <w:gallery w:val="placeholder"/>
+        </w:category>
+        <w:types>
+          <w:type w:val="bbPlcHdr"/>
+        </w:types>
+        <w:behaviors>
+          <w:behavior w:val="content"/>
+        </w:behaviors>
+        <w:guid w:val="{79F4A554-7DD8-406A-9450-1A23CB0A920F}"/>
+      </w:docPartPr>
+      <w:docPartBody>
+        <w:p>
+          <w:pPr>
+            <w:pStyle w:val="D38EB81BFF89437E8487D9E5148717FB"/>
+          </w:pPr>
+          <w:r>
+            <w:rPr>
+              <w:lang w:bidi="de-DE"/>
+            </w:rPr>
+            <w:t>Datum | Uhrzeit</w:t>
+          </w:r>
+        </w:p>
+      </w:docPartBody>
+    </w:docPart>
+    <w:docPart>
+      <w:docPartPr>
+        <w:name w:val="5555B83A56D3443F8EAE506DB77787AB"/>
+        <w:category>
+          <w:name w:val="Allgemein"/>
+          <w:gallery w:val="placeholder"/>
+        </w:category>
+        <w:types>
+          <w:type w:val="bbPlcHdr"/>
+        </w:types>
+        <w:behaviors>
+          <w:behavior w:val="content"/>
+        </w:behaviors>
+        <w:guid w:val="{E2C47546-CB74-463A-B1CD-302A42D656A8}"/>
+      </w:docPartPr>
+      <w:docPartBody>
+        <w:p>
+          <w:pPr>
+            <w:pStyle w:val="5555B83A56D3443F8EAE506DB77787AB"/>
+          </w:pPr>
+          <w:r>
+            <w:rPr>
+              <w:lang w:bidi="de-DE"/>
+            </w:rPr>
+            <w:t>Datum | Uhrzeit</w:t>
+          </w:r>
+        </w:p>
+      </w:docPartBody>
+    </w:docPart>
+    <w:docPart>
+      <w:docPartPr>
+        <w:name w:val="86C0F207856440ECBDC21F083C2BBCC1"/>
+        <w:category>
+          <w:name w:val="Allgemein"/>
+          <w:gallery w:val="placeholder"/>
+        </w:category>
+        <w:types>
+          <w:type w:val="bbPlcHdr"/>
+        </w:types>
+        <w:behaviors>
+          <w:behavior w:val="content"/>
+        </w:behaviors>
+        <w:guid w:val="{6BF5FE46-1894-4483-83E8-0FF829316758}"/>
+      </w:docPartPr>
+      <w:docPartBody>
+        <w:p>
+          <w:pPr>
+            <w:pStyle w:val="86C0F207856440ECBDC21F083C2BBCC1"/>
+          </w:pPr>
+          <w:r>
+            <w:rPr>
+              <w:lang w:bidi="de-DE"/>
+            </w:rPr>
+            <w:t>Datum | Uhrzeit</w:t>
+          </w:r>
+        </w:p>
+      </w:docPartBody>
+    </w:docPart>
+    <w:docPart>
+      <w:docPartPr>
+        <w:name w:val="A88CF372C44A4AF6BB68C256F9465C8A"/>
+        <w:category>
+          <w:name w:val="Allgemein"/>
+          <w:gallery w:val="placeholder"/>
+        </w:category>
+        <w:types>
+          <w:type w:val="bbPlcHdr"/>
+        </w:types>
+        <w:behaviors>
+          <w:behavior w:val="content"/>
+        </w:behaviors>
+        <w:guid w:val="{43BE5159-2739-4BCF-9731-7E851AFC5AE7}"/>
+      </w:docPartPr>
+      <w:docPartBody>
+        <w:p>
+          <w:pPr>
+            <w:pStyle w:val="A88CF372C44A4AF6BB68C256F9465C8A"/>
+          </w:pPr>
+          <w:r>
+            <w:rPr>
+              <w:lang w:bidi="de-DE"/>
+            </w:rPr>
+            <w:t>Name des Referenten</w:t>
+          </w:r>
+        </w:p>
+      </w:docPartBody>
+    </w:docPart>
+    <w:docPart>
+      <w:docPartPr>
+        <w:name w:val="025CA7CD2E814F9DB20FBB02105F4FC2"/>
+        <w:category>
+          <w:name w:val="Allgemein"/>
+          <w:gallery w:val="placeholder"/>
+        </w:category>
+        <w:types>
+          <w:type w:val="bbPlcHdr"/>
+        </w:types>
+        <w:behaviors>
+          <w:behavior w:val="content"/>
+        </w:behaviors>
+        <w:guid w:val="{E34C81B7-7FED-45B8-9129-B32F9C81E731}"/>
+      </w:docPartPr>
+      <w:docPartBody>
+        <w:p>
+          <w:pPr>
+            <w:pStyle w:val="025CA7CD2E814F9DB20FBB02105F4FC2"/>
+          </w:pPr>
+          <w:r>
+            <w:rPr>
+              <w:lang w:bidi="de-DE"/>
+            </w:rPr>
+            <w:t>Name des Referenten</w:t>
+          </w:r>
+        </w:p>
+      </w:docPartBody>
+    </w:docPart>
+    <w:docPart>
+      <w:docPartPr>
+        <w:name w:val="D60214FD669A43AFBCA6619FD300B69D"/>
+        <w:category>
+          <w:name w:val="Allgemein"/>
+          <w:gallery w:val="placeholder"/>
+        </w:category>
+        <w:types>
+          <w:type w:val="bbPlcHdr"/>
+        </w:types>
+        <w:behaviors>
+          <w:behavior w:val="content"/>
+        </w:behaviors>
+        <w:guid w:val="{C6F61FB1-4235-48E1-B1A8-8DAFB68F812B}"/>
+      </w:docPartPr>
+      <w:docPartBody>
+        <w:p>
+          <w:pPr>
+            <w:pStyle w:val="D60214FD669A43AFBCA6619FD300B69D"/>
+          </w:pPr>
+          <w:r>
+            <w:rPr>
+              <w:lang w:bidi="de-DE"/>
+            </w:rPr>
+            <w:t>Name des Referenten</w:t>
+          </w:r>
+        </w:p>
+      </w:docPartBody>
+    </w:docPart>
+    <w:docPart>
+      <w:docPartPr>
+        <w:name w:val="1F482F60650A4EA09601215688B271DF"/>
+        <w:category>
+          <w:name w:val="Allgemein"/>
+          <w:gallery w:val="placeholder"/>
+        </w:category>
+        <w:types>
+          <w:type w:val="bbPlcHdr"/>
+        </w:types>
+        <w:behaviors>
+          <w:behavior w:val="content"/>
+        </w:behaviors>
+        <w:guid w:val="{27500459-775F-45CA-8A6F-A73D77951005}"/>
+      </w:docPartPr>
+      <w:docPartBody>
+        <w:p>
+          <w:pPr>
+            <w:pStyle w:val="1F482F60650A4EA09601215688B271DF"/>
+          </w:pPr>
+          <w:r>
+            <w:rPr>
+              <w:lang w:bidi="de-DE"/>
+            </w:rPr>
+            <w:t>Name des Referenten</w:t>
+          </w:r>
+        </w:p>
+      </w:docPartBody>
+    </w:docPart>
+    <w:docPart>
+      <w:docPartPr>
+        <w:name w:val="D582D042AB0E433C9E33533CE6862D68"/>
+        <w:category>
+          <w:name w:val="Allgemein"/>
+          <w:gallery w:val="placeholder"/>
+        </w:category>
+        <w:types>
+          <w:type w:val="bbPlcHdr"/>
+        </w:types>
+        <w:behaviors>
+          <w:behavior w:val="content"/>
+        </w:behaviors>
+        <w:guid w:val="{36E9D54C-3365-4D40-94CD-D84D7D21F61A}"/>
+      </w:docPartPr>
+      <w:docPartBody>
+        <w:p>
+          <w:pPr>
+            <w:pStyle w:val="D582D042AB0E433C9E33533CE6862D68"/>
+          </w:pPr>
+          <w:r>
+            <w:rPr>
+              <w:lang w:bidi="de-DE"/>
+            </w:rPr>
+            <w:t>Schlussfolgerungen</w:t>
+          </w:r>
+        </w:p>
+      </w:docPartBody>
+    </w:docPart>
+    <w:docPart>
+      <w:docPartPr>
+        <w:name w:val="243ABC26AFB44A1BB536D0096FDC4AF8"/>
+        <w:category>
+          <w:name w:val="Allgemein"/>
+          <w:gallery w:val="placeholder"/>
+        </w:category>
+        <w:types>
+          <w:type w:val="bbPlcHdr"/>
+        </w:types>
+        <w:behaviors>
+          <w:behavior w:val="content"/>
+        </w:behaviors>
+        <w:guid w:val="{BB60294C-FD5E-4531-B970-139AB118917D}"/>
+      </w:docPartPr>
+      <w:docPartBody>
+        <w:p>
+          <w:pPr>
+            <w:pStyle w:val="243ABC26AFB44A1BB536D0096FDC4AF8"/>
+          </w:pPr>
+          <w:r>
+            <w:rPr>
+              <w:lang w:bidi="de-DE"/>
+            </w:rPr>
+            <w:t>Schlussfolgerungen</w:t>
+          </w:r>
+        </w:p>
+      </w:docPartBody>
+    </w:docPart>
   </w:docParts>
 </w:glossaryDocument>
 </file>
 
 <file path=word/glossary/fontTable.xml><?xml version="1.0" encoding="utf-8"?>
-<w:fonts xmlns:mc="http://schemas.openxmlformats.org/markup-compatibility/2006" xmlns:r="http://schemas.openxmlformats.org/officeDocument/2006/relationships" xmlns:w="http://schemas.openxmlformats.org/wordprocessingml/2006/main" xmlns:w14="http://schemas.microsoft.com/office/word/2010/wordml" xmlns:w15="http://schemas.microsoft.com/office/word/2012/wordml" xmlns:w16se="http://schemas.microsoft.com/office/word/2015/wordml/symex" mc:Ignorable="w14 w15 w16se">
+<w:fonts xmlns:mc="http://schemas.openxmlformats.org/markup-compatibility/2006" xmlns:r="http://schemas.openxmlformats.org/officeDocument/2006/relationships" xmlns:w="http://schemas.openxmlformats.org/wordprocessingml/2006/main" xmlns:w14="http://schemas.microsoft.com/office/word/2010/wordml" xmlns:w15="http://schemas.microsoft.com/office/word/2012/wordml" xmlns:w16cid="http://schemas.microsoft.com/office/word/2016/wordml/cid" xmlns:w16se="http://schemas.microsoft.com/office/word/2015/wordml/symex" mc:Ignorable="w14 w15 w16se w16cid">
   <w:font w:name="Symbol">
     <w:panose1 w:val="05050102010706020507"/>
     <w:charset w:val="02"/>
@@ -31307,7 +30615,7 @@
     <w:charset w:val="00"/>
     <w:family w:val="roman"/>
     <w:pitch w:val="variable"/>
-    <w:sig w:usb0="E00006FF" w:usb1="420024FF" w:usb2="02000000" w:usb3="00000000" w:csb0="0000019F" w:csb1="00000000"/>
+    <w:sig w:usb0="E00006FF" w:usb1="400004FF" w:usb2="00000000" w:usb3="00000000" w:csb0="0000019F" w:csb1="00000000"/>
   </w:font>
   <w:font w:name="Calibri">
     <w:panose1 w:val="020F0502020204030204"/>
@@ -31327,7 +30635,7 @@
 </file>
 
 <file path=word/glossary/settings.xml><?xml version="1.0" encoding="utf-8"?>
-<w:settings xmlns:mc="http://schemas.openxmlformats.org/markup-compatibility/2006" xmlns:o="urn:schemas-microsoft-com:office:office" xmlns:r="http://schemas.openxmlformats.org/officeDocument/2006/relationships" xmlns:m="http://schemas.openxmlformats.org/officeDocument/2006/math" xmlns:v="urn:schemas-microsoft-com:vml" xmlns:w10="urn:schemas-microsoft-com:office:word" xmlns:w="http://schemas.openxmlformats.org/wordprocessingml/2006/main" xmlns:w14="http://schemas.microsoft.com/office/word/2010/wordml" xmlns:w15="http://schemas.microsoft.com/office/word/2012/wordml" xmlns:w16se="http://schemas.microsoft.com/office/word/2015/wordml/symex" xmlns:sl="http://schemas.openxmlformats.org/schemaLibrary/2006/main" mc:Ignorable="w14 w15 w16se">
+<w:settings xmlns:mc="http://schemas.openxmlformats.org/markup-compatibility/2006" xmlns:o="urn:schemas-microsoft-com:office:office" xmlns:r="http://schemas.openxmlformats.org/officeDocument/2006/relationships" xmlns:m="http://schemas.openxmlformats.org/officeDocument/2006/math" xmlns:v="urn:schemas-microsoft-com:vml" xmlns:w10="urn:schemas-microsoft-com:office:word" xmlns:w="http://schemas.openxmlformats.org/wordprocessingml/2006/main" xmlns:w14="http://schemas.microsoft.com/office/word/2010/wordml" xmlns:w15="http://schemas.microsoft.com/office/word/2012/wordml" xmlns:w16cid="http://schemas.microsoft.com/office/word/2016/wordml/cid" xmlns:w16se="http://schemas.microsoft.com/office/word/2015/wordml/symex" xmlns:sl="http://schemas.openxmlformats.org/schemaLibrary/2006/main" mc:Ignorable="w14 w15 w16se w16cid">
   <w:view w:val="normal"/>
   <w:defaultTabStop w:val="708"/>
   <w:hyphenationZone w:val="425"/>
@@ -31339,10 +30647,16 @@
     <w:compatSetting w:name="enableOpenTypeFeatures" w:uri="http://schemas.microsoft.com/office/word" w:val="1"/>
     <w:compatSetting w:name="doNotFlipMirrorIndents" w:uri="http://schemas.microsoft.com/office/word" w:val="1"/>
     <w:compatSetting w:name="differentiateMultirowTableHeaders" w:uri="http://schemas.microsoft.com/office/word" w:val="1"/>
+    <w:compatSetting w:name="useWord2013TrackBottomHyphenation" w:uri="http://schemas.microsoft.com/office/word" w:val="1"/>
   </w:compat>
   <w:rsids>
     <w:rsidRoot w:val="00D82C69"/>
+    <w:rsid w:val="004564CA"/>
+    <w:rsid w:val="007F0AAE"/>
+    <w:rsid w:val="0086282E"/>
     <w:rsid w:val="00983A82"/>
+    <w:rsid w:val="00A97F58"/>
+    <w:rsid w:val="00B955F1"/>
     <w:rsid w:val="00C21AF7"/>
     <w:rsid w:val="00C71926"/>
     <w:rsid w:val="00D82C69"/>
@@ -31369,7 +30683,7 @@
 </file>
 
 <file path=word/glossary/styles.xml><?xml version="1.0" encoding="utf-8"?>
-<w:styles xmlns:mc="http://schemas.openxmlformats.org/markup-compatibility/2006" xmlns:r="http://schemas.openxmlformats.org/officeDocument/2006/relationships" xmlns:w="http://schemas.openxmlformats.org/wordprocessingml/2006/main" xmlns:w14="http://schemas.microsoft.com/office/word/2010/wordml" xmlns:w15="http://schemas.microsoft.com/office/word/2012/wordml" xmlns:w16se="http://schemas.microsoft.com/office/word/2015/wordml/symex" mc:Ignorable="w14 w15 w16se">
+<w:styles xmlns:mc="http://schemas.openxmlformats.org/markup-compatibility/2006" xmlns:r="http://schemas.openxmlformats.org/officeDocument/2006/relationships" xmlns:w="http://schemas.openxmlformats.org/wordprocessingml/2006/main" xmlns:w14="http://schemas.microsoft.com/office/word/2010/wordml" xmlns:w15="http://schemas.microsoft.com/office/word/2012/wordml" xmlns:w16cid="http://schemas.microsoft.com/office/word/2016/wordml/cid" xmlns:w16se="http://schemas.microsoft.com/office/word/2015/wordml/symex" mc:Ignorable="w14 w15 w16se w16cid">
   <w:docDefaults>
     <w:rPrDefault>
       <w:rPr>
@@ -31385,7 +30699,7 @@
       </w:pPr>
     </w:pPrDefault>
   </w:docDefaults>
-  <w:latentStyles w:defLockedState="0" w:defUIPriority="99" w:defSemiHidden="0" w:defUnhideWhenUsed="0" w:defQFormat="0" w:count="371">
+  <w:latentStyles w:defLockedState="0" w:defUIPriority="99" w:defSemiHidden="0" w:defUnhideWhenUsed="0" w:defQFormat="0" w:count="375">
     <w:lsdException w:name="Normal" w:uiPriority="0" w:qFormat="1"/>
     <w:lsdException w:name="heading 1" w:uiPriority="9" w:qFormat="1"/>
     <w:lsdException w:name="heading 2" w:semiHidden="1" w:uiPriority="9" w:unhideWhenUsed="1" w:qFormat="1"/>
@@ -31757,6 +31071,10 @@
     <w:lsdException w:name="List Table 5 Dark Accent 6" w:uiPriority="50"/>
     <w:lsdException w:name="List Table 6 Colorful Accent 6" w:uiPriority="51"/>
     <w:lsdException w:name="List Table 7 Colorful Accent 6" w:uiPriority="52"/>
+    <w:lsdException w:name="Mention" w:semiHidden="1" w:unhideWhenUsed="1"/>
+    <w:lsdException w:name="Smart Hyperlink" w:semiHidden="1" w:unhideWhenUsed="1"/>
+    <w:lsdException w:name="Hashtag" w:semiHidden="1" w:unhideWhenUsed="1"/>
+    <w:lsdException w:name="Unresolved Mention" w:semiHidden="1" w:unhideWhenUsed="1"/>
   </w:latentStyles>
   <w:style w:type="paragraph" w:default="1" w:styleId="Standard">
     <w:name w:val="Normal"/>
@@ -32045,11 +31363,67 @@
     <w:name w:val="802DDF051B464B05980389D515704FF9"/>
     <w:rsid w:val="00D82C69"/>
   </w:style>
+  <w:style w:type="paragraph" w:customStyle="1" w:styleId="E7F35E5B1E23491895963AF812B0AA8B">
+    <w:name w:val="E7F35E5B1E23491895963AF812B0AA8B"/>
+    <w:rsid w:val="00A97F58"/>
+  </w:style>
+  <w:style w:type="paragraph" w:customStyle="1" w:styleId="9DC0C23276124EB7A8D7ACA899158613">
+    <w:name w:val="9DC0C23276124EB7A8D7ACA899158613"/>
+    <w:rsid w:val="00A97F58"/>
+  </w:style>
+  <w:style w:type="paragraph" w:customStyle="1" w:styleId="914E7BA131C944CBA18950BA4A6AC21A">
+    <w:name w:val="914E7BA131C944CBA18950BA4A6AC21A"/>
+    <w:rsid w:val="00A97F58"/>
+  </w:style>
+  <w:style w:type="paragraph" w:customStyle="1" w:styleId="C91D8DD6E2C1493D981C2CC53A816C74">
+    <w:name w:val="C91D8DD6E2C1493D981C2CC53A816C74"/>
+    <w:rsid w:val="00A97F58"/>
+  </w:style>
+  <w:style w:type="paragraph" w:customStyle="1" w:styleId="E4165754BD8945C8957AA6A76D3C44C7">
+    <w:name w:val="E4165754BD8945C8957AA6A76D3C44C7"/>
+    <w:rsid w:val="00A97F58"/>
+  </w:style>
+  <w:style w:type="paragraph" w:customStyle="1" w:styleId="D38EB81BFF89437E8487D9E5148717FB">
+    <w:name w:val="D38EB81BFF89437E8487D9E5148717FB"/>
+    <w:rsid w:val="00A97F58"/>
+  </w:style>
+  <w:style w:type="paragraph" w:customStyle="1" w:styleId="5555B83A56D3443F8EAE506DB77787AB">
+    <w:name w:val="5555B83A56D3443F8EAE506DB77787AB"/>
+    <w:rsid w:val="00A97F58"/>
+  </w:style>
+  <w:style w:type="paragraph" w:customStyle="1" w:styleId="86C0F207856440ECBDC21F083C2BBCC1">
+    <w:name w:val="86C0F207856440ECBDC21F083C2BBCC1"/>
+    <w:rsid w:val="00A97F58"/>
+  </w:style>
+  <w:style w:type="paragraph" w:customStyle="1" w:styleId="A88CF372C44A4AF6BB68C256F9465C8A">
+    <w:name w:val="A88CF372C44A4AF6BB68C256F9465C8A"/>
+    <w:rsid w:val="00A97F58"/>
+  </w:style>
+  <w:style w:type="paragraph" w:customStyle="1" w:styleId="025CA7CD2E814F9DB20FBB02105F4FC2">
+    <w:name w:val="025CA7CD2E814F9DB20FBB02105F4FC2"/>
+    <w:rsid w:val="00A97F58"/>
+  </w:style>
+  <w:style w:type="paragraph" w:customStyle="1" w:styleId="D60214FD669A43AFBCA6619FD300B69D">
+    <w:name w:val="D60214FD669A43AFBCA6619FD300B69D"/>
+    <w:rsid w:val="00A97F58"/>
+  </w:style>
+  <w:style w:type="paragraph" w:customStyle="1" w:styleId="1F482F60650A4EA09601215688B271DF">
+    <w:name w:val="1F482F60650A4EA09601215688B271DF"/>
+    <w:rsid w:val="00A97F58"/>
+  </w:style>
+  <w:style w:type="paragraph" w:customStyle="1" w:styleId="D582D042AB0E433C9E33533CE6862D68">
+    <w:name w:val="D582D042AB0E433C9E33533CE6862D68"/>
+    <w:rsid w:val="0086282E"/>
+  </w:style>
+  <w:style w:type="paragraph" w:customStyle="1" w:styleId="243ABC26AFB44A1BB536D0096FDC4AF8">
+    <w:name w:val="243ABC26AFB44A1BB536D0096FDC4AF8"/>
+    <w:rsid w:val="0086282E"/>
+  </w:style>
 </w:styles>
 </file>
 
 <file path=word/glossary/webSettings.xml><?xml version="1.0" encoding="utf-8"?>
-<w:webSettings xmlns:mc="http://schemas.openxmlformats.org/markup-compatibility/2006" xmlns:r="http://schemas.openxmlformats.org/officeDocument/2006/relationships" xmlns:w="http://schemas.openxmlformats.org/wordprocessingml/2006/main" xmlns:w14="http://schemas.microsoft.com/office/word/2010/wordml" xmlns:w15="http://schemas.microsoft.com/office/word/2012/wordml" xmlns:w16se="http://schemas.microsoft.com/office/word/2015/wordml/symex" mc:Ignorable="w14 w15 w16se">
+<w:webSettings xmlns:mc="http://schemas.openxmlformats.org/markup-compatibility/2006" xmlns:r="http://schemas.openxmlformats.org/officeDocument/2006/relationships" xmlns:w="http://schemas.openxmlformats.org/wordprocessingml/2006/main" xmlns:w14="http://schemas.microsoft.com/office/word/2010/wordml" xmlns:w15="http://schemas.microsoft.com/office/word/2012/wordml" xmlns:w16cid="http://schemas.microsoft.com/office/word/2016/wordml/cid" xmlns:w16se="http://schemas.microsoft.com/office/word/2015/wordml/symex" mc:Ignorable="w14 w15 w16se w16cid">
   <w:optimizeForBrowser/>
   <w:allowPNG/>
 </w:webSettings>

</xml_diff>

<commit_message>
Neues Besprechungsprotokoll hoffe das ist so okay
Signed-off-by: siefert1 <alicia.siefert@gmx.de>
</commit_message>
<xml_diff>
--- a/Dokumente/02_Arbeitsbereich/03_Protokolle/Besprechungsprotokoll_Vorlage.docx
+++ b/Dokumente/02_Arbeitsbereich/03_Protokolle/Besprechungsprotokoll_Vorlage.docx
@@ -505,28 +505,12 @@
                 <w:rFonts w:ascii="Cambria" w:hAnsi="Cambria"/>
               </w:rPr>
             </w:pPr>
-            <w:proofErr w:type="spellStart"/>
             <w:r>
               <w:rPr>
                 <w:rFonts w:ascii="Cambria" w:hAnsi="Cambria"/>
               </w:rPr>
-              <w:t>Ändeerungen</w:t>
+              <w:t>Thema 1</w:t>
             </w:r>
-            <w:proofErr w:type="spellEnd"/>
-            <w:r>
-              <w:rPr>
-                <w:rFonts w:ascii="Cambria" w:hAnsi="Cambria"/>
-              </w:rPr>
-              <w:t xml:space="preserve"> Architekturdokument / </w:t>
-            </w:r>
-            <w:proofErr w:type="spellStart"/>
-            <w:r>
-              <w:rPr>
-                <w:rFonts w:ascii="Cambria" w:hAnsi="Cambria"/>
-              </w:rPr>
-              <w:t>Javadoc</w:t>
-            </w:r>
-            <w:proofErr w:type="spellEnd"/>
           </w:p>
         </w:tc>
       </w:tr>
@@ -595,20 +579,6 @@
                 <w:rFonts w:ascii="Cambria" w:hAnsi="Cambria"/>
               </w:rPr>
             </w:pPr>
-            <w:proofErr w:type="spellStart"/>
-            <w:r>
-              <w:rPr>
-                <w:rFonts w:ascii="Cambria" w:hAnsi="Cambria"/>
-              </w:rPr>
-              <w:t>Javadoc</w:t>
-            </w:r>
-            <w:proofErr w:type="spellEnd"/>
-            <w:r>
-              <w:rPr>
-                <w:rFonts w:ascii="Cambria" w:hAnsi="Cambria"/>
-              </w:rPr>
-              <w:t xml:space="preserve"> fehlt im SVN</w:t>
-            </w:r>
           </w:p>
         </w:tc>
       </w:tr>
@@ -661,12 +631,6 @@
                 <w:rFonts w:ascii="Cambria" w:hAnsi="Cambria"/>
               </w:rPr>
             </w:pPr>
-            <w:r>
-              <w:rPr>
-                <w:rFonts w:ascii="Cambria" w:hAnsi="Cambria"/>
-              </w:rPr>
-              <w:t>Sequenzdiagramme gemäß Besprechung überarbeiten</w:t>
-            </w:r>
           </w:p>
         </w:tc>
       </w:tr>
@@ -814,19 +778,11 @@
                 <w:rFonts w:ascii="Cambria" w:hAnsi="Cambria"/>
               </w:rPr>
             </w:pPr>
-            <w:proofErr w:type="spellStart"/>
             <w:r>
               <w:rPr>
                 <w:rFonts w:ascii="Cambria" w:hAnsi="Cambria"/>
               </w:rPr>
-              <w:t>Javadoc</w:t>
-            </w:r>
-            <w:proofErr w:type="spellEnd"/>
-            <w:r>
-              <w:rPr>
-                <w:rFonts w:ascii="Cambria" w:hAnsi="Cambria"/>
-              </w:rPr>
-              <w:t xml:space="preserve"> hochladen</w:t>
+              <w:t>Aufgabe 1</w:t>
             </w:r>
           </w:p>
         </w:tc>
@@ -840,14 +796,12 @@
                 <w:rFonts w:ascii="Cambria" w:hAnsi="Cambria"/>
               </w:rPr>
             </w:pPr>
-            <w:proofErr w:type="spellStart"/>
             <w:r>
               <w:rPr>
                 <w:rFonts w:ascii="Cambria" w:hAnsi="Cambria"/>
               </w:rPr>
-              <w:t>Espig</w:t>
+              <w:t>Name der Personen</w:t>
             </w:r>
-            <w:proofErr w:type="spellEnd"/>
           </w:p>
         </w:tc>
         <w:tc>
@@ -864,7 +818,19 @@
               <w:rPr>
                 <w:rFonts w:ascii="Cambria" w:hAnsi="Cambria"/>
               </w:rPr>
-              <w:t>06.11.18 | 1900</w:t>
+              <w:t>Datum</w:t>
+            </w:r>
+            <w:r>
+              <w:rPr>
+                <w:rFonts w:ascii="Cambria" w:hAnsi="Cambria"/>
+              </w:rPr>
+              <w:t xml:space="preserve"> | </w:t>
+            </w:r>
+            <w:r>
+              <w:rPr>
+                <w:rFonts w:ascii="Cambria" w:hAnsi="Cambria"/>
+              </w:rPr>
+              <w:t>Uhrzeit</w:t>
             </w:r>
           </w:p>
         </w:tc>
@@ -884,7 +850,7 @@
               <w:rPr>
                 <w:rFonts w:ascii="Cambria" w:hAnsi="Cambria"/>
               </w:rPr>
-              <w:t>Architekturdokument anpassen</w:t>
+              <w:t>Aufgabe 2</w:t>
             </w:r>
           </w:p>
         </w:tc>
@@ -898,14 +864,6 @@
                 <w:rFonts w:ascii="Cambria" w:hAnsi="Cambria"/>
               </w:rPr>
             </w:pPr>
-            <w:proofErr w:type="spellStart"/>
-            <w:r>
-              <w:rPr>
-                <w:rFonts w:ascii="Cambria" w:hAnsi="Cambria"/>
-              </w:rPr>
-              <w:t>Bosin</w:t>
-            </w:r>
-            <w:proofErr w:type="spellEnd"/>
           </w:p>
         </w:tc>
         <w:tc>
@@ -918,12 +876,6 @@
                 <w:rFonts w:ascii="Cambria" w:hAnsi="Cambria"/>
               </w:rPr>
             </w:pPr>
-            <w:r>
-              <w:rPr>
-                <w:rFonts w:ascii="Cambria" w:hAnsi="Cambria"/>
-              </w:rPr>
-              <w:t>06.11.18 | 1900</w:t>
-            </w:r>
           </w:p>
         </w:tc>
       </w:tr>
@@ -955,7 +907,7 @@
               <w:rPr>
                 <w:rFonts w:ascii="Cambria" w:hAnsi="Cambria"/>
               </w:rPr>
-              <w:t>Methoden der Interfaces</w:t>
+              <w:t>Thema 2</w:t>
             </w:r>
           </w:p>
         </w:tc>
@@ -981,7 +933,6 @@
           <w:tcPr>
             <w:tcW w:w="2263" w:type="dxa"/>
           </w:tcPr>
-          <w:bookmarkStart w:id="0" w:name="_GoBack" w:colFirst="2" w:colLast="2"/>
           <w:p>
             <w:pPr>
               <w:rPr>
@@ -1026,12 +977,6 @@
                 <w:rFonts w:ascii="Cambria" w:hAnsi="Cambria"/>
               </w:rPr>
             </w:pPr>
-            <w:r>
-              <w:rPr>
-                <w:rFonts w:ascii="Cambria" w:hAnsi="Cambria"/>
-              </w:rPr>
-              <w:t>Erweiterung Methoden der Interfaces</w:t>
-            </w:r>
           </w:p>
         </w:tc>
       </w:tr>
@@ -1084,12 +1029,6 @@
                 <w:rFonts w:ascii="Cambria" w:hAnsi="Cambria"/>
               </w:rPr>
             </w:pPr>
-            <w:r>
-              <w:rPr>
-                <w:rFonts w:ascii="Cambria" w:hAnsi="Cambria"/>
-              </w:rPr>
-              <w:t>Interface auf fehlende Beschreibung / fehlende Methoden überprüfen</w:t>
-            </w:r>
           </w:p>
         </w:tc>
       </w:tr>
@@ -1111,7 +1050,6 @@
         <w:trPr>
           <w:cnfStyle w:val="100000000000" w:firstRow="1" w:lastRow="0" w:firstColumn="0" w:lastColumn="0" w:oddVBand="0" w:evenVBand="0" w:oddHBand="0" w:evenHBand="0" w:firstRowFirstColumn="0" w:firstRowLastColumn="0" w:lastRowFirstColumn="0" w:lastRowLastColumn="0"/>
         </w:trPr>
-        <w:bookmarkEnd w:id="0" w:displacedByCustomXml="next"/>
         <w:sdt>
           <w:sdtPr>
             <w:rPr>
@@ -1242,7 +1180,7 @@
               <w:rPr>
                 <w:rFonts w:ascii="Cambria" w:hAnsi="Cambria"/>
               </w:rPr>
-              <w:t>Überprüfen ggf. Vervollständigen der Methoden</w:t>
+              <w:t>Aufgabe 1</w:t>
             </w:r>
           </w:p>
         </w:tc>
@@ -1256,56 +1194,12 @@
                 <w:rFonts w:ascii="Cambria" w:hAnsi="Cambria"/>
               </w:rPr>
             </w:pPr>
-            <w:proofErr w:type="spellStart"/>
             <w:r>
               <w:rPr>
                 <w:rFonts w:ascii="Cambria" w:hAnsi="Cambria"/>
               </w:rPr>
-              <w:t>Bosin</w:t>
+              <w:t>Name der Personen</w:t>
             </w:r>
-            <w:proofErr w:type="spellEnd"/>
-            <w:r>
-              <w:rPr>
-                <w:rFonts w:ascii="Cambria" w:hAnsi="Cambria"/>
-              </w:rPr>
-              <w:t xml:space="preserve">, </w:t>
-            </w:r>
-            <w:proofErr w:type="spellStart"/>
-            <w:r>
-              <w:rPr>
-                <w:rFonts w:ascii="Cambria" w:hAnsi="Cambria"/>
-              </w:rPr>
-              <w:t>Espig</w:t>
-            </w:r>
-            <w:proofErr w:type="spellEnd"/>
-            <w:r>
-              <w:rPr>
-                <w:rFonts w:ascii="Cambria" w:hAnsi="Cambria"/>
-              </w:rPr>
-              <w:t xml:space="preserve">, </w:t>
-            </w:r>
-            <w:proofErr w:type="spellStart"/>
-            <w:r>
-              <w:rPr>
-                <w:rFonts w:ascii="Cambria" w:hAnsi="Cambria"/>
-              </w:rPr>
-              <w:t>Lauenroth</w:t>
-            </w:r>
-            <w:proofErr w:type="spellEnd"/>
-            <w:r>
-              <w:rPr>
-                <w:rFonts w:ascii="Cambria" w:hAnsi="Cambria"/>
-              </w:rPr>
-              <w:t xml:space="preserve">, Siefert, </w:t>
-            </w:r>
-            <w:proofErr w:type="spellStart"/>
-            <w:r>
-              <w:rPr>
-                <w:rFonts w:ascii="Cambria" w:hAnsi="Cambria"/>
-              </w:rPr>
-              <w:t>Techel</w:t>
-            </w:r>
-            <w:proofErr w:type="spellEnd"/>
           </w:p>
         </w:tc>
         <w:tc>
@@ -1322,7 +1216,19 @@
               <w:rPr>
                 <w:rFonts w:ascii="Cambria" w:hAnsi="Cambria"/>
               </w:rPr>
-              <w:t>06.11.18 |1800</w:t>
+              <w:t>Datum</w:t>
+            </w:r>
+            <w:r>
+              <w:rPr>
+                <w:rFonts w:ascii="Cambria" w:hAnsi="Cambria"/>
+              </w:rPr>
+              <w:t xml:space="preserve"> |</w:t>
+            </w:r>
+            <w:r>
+              <w:rPr>
+                <w:rFonts w:ascii="Cambria" w:hAnsi="Cambria"/>
+              </w:rPr>
+              <w:t xml:space="preserve"> Uhrzeit</w:t>
             </w:r>
           </w:p>
         </w:tc>
@@ -1338,6 +1244,12 @@
                 <w:rFonts w:ascii="Cambria" w:hAnsi="Cambria"/>
               </w:rPr>
             </w:pPr>
+            <w:r>
+              <w:rPr>
+                <w:rFonts w:ascii="Cambria" w:hAnsi="Cambria"/>
+              </w:rPr>
+              <w:t>Aufgabe 2</w:t>
+            </w:r>
           </w:p>
         </w:tc>
         <w:tc>
@@ -1393,7 +1305,7 @@
               <w:rPr>
                 <w:rFonts w:ascii="Cambria" w:hAnsi="Cambria"/>
               </w:rPr>
-              <w:t>Sequenzdiagramme</w:t>
+              <w:t>Thema 3</w:t>
             </w:r>
           </w:p>
         </w:tc>
@@ -1463,12 +1375,8 @@
                 <w:rFonts w:ascii="Cambria" w:hAnsi="Cambria"/>
               </w:rPr>
             </w:pPr>
-            <w:r>
-              <w:rPr>
-                <w:rFonts w:ascii="Cambria" w:hAnsi="Cambria"/>
-              </w:rPr>
-              <w:t>Sequenzdiagramme müssen angepasst werden</w:t>
-            </w:r>
+            <w:bookmarkStart w:id="0" w:name="_GoBack"/>
+            <w:bookmarkEnd w:id="0"/>
           </w:p>
         </w:tc>
       </w:tr>
@@ -1521,12 +1429,6 @@
                 <w:rFonts w:ascii="Cambria" w:hAnsi="Cambria"/>
               </w:rPr>
             </w:pPr>
-            <w:r>
-              <w:rPr>
-                <w:rFonts w:ascii="Cambria" w:hAnsi="Cambria"/>
-              </w:rPr>
-              <w:t>Sequenzdiagramme werden angepasst</w:t>
-            </w:r>
           </w:p>
         </w:tc>
       </w:tr>
@@ -1674,19 +1576,11 @@
                 <w:rFonts w:ascii="Cambria" w:hAnsi="Cambria"/>
               </w:rPr>
             </w:pPr>
-            <w:proofErr w:type="spellStart"/>
             <w:r>
               <w:rPr>
                 <w:rFonts w:ascii="Cambria" w:hAnsi="Cambria"/>
               </w:rPr>
-              <w:t>Sequendiagramme</w:t>
-            </w:r>
-            <w:proofErr w:type="spellEnd"/>
-            <w:r>
-              <w:rPr>
-                <w:rFonts w:ascii="Cambria" w:hAnsi="Cambria"/>
-              </w:rPr>
-              <w:t xml:space="preserve"> gem. Besprechung anpassen</w:t>
+              <w:t>Aufgabe 1</w:t>
             </w:r>
           </w:p>
         </w:tc>
@@ -1700,56 +1594,12 @@
                 <w:rFonts w:ascii="Cambria" w:hAnsi="Cambria"/>
               </w:rPr>
             </w:pPr>
-            <w:proofErr w:type="spellStart"/>
             <w:r>
               <w:rPr>
                 <w:rFonts w:ascii="Cambria" w:hAnsi="Cambria"/>
               </w:rPr>
-              <w:t>Bosin</w:t>
+              <w:t>Name der Personen</w:t>
             </w:r>
-            <w:proofErr w:type="spellEnd"/>
-            <w:r>
-              <w:rPr>
-                <w:rFonts w:ascii="Cambria" w:hAnsi="Cambria"/>
-              </w:rPr>
-              <w:t xml:space="preserve">, </w:t>
-            </w:r>
-            <w:proofErr w:type="spellStart"/>
-            <w:r>
-              <w:rPr>
-                <w:rFonts w:ascii="Cambria" w:hAnsi="Cambria"/>
-              </w:rPr>
-              <w:t>Espig</w:t>
-            </w:r>
-            <w:proofErr w:type="spellEnd"/>
-            <w:r>
-              <w:rPr>
-                <w:rFonts w:ascii="Cambria" w:hAnsi="Cambria"/>
-              </w:rPr>
-              <w:t xml:space="preserve">, </w:t>
-            </w:r>
-            <w:proofErr w:type="spellStart"/>
-            <w:r>
-              <w:rPr>
-                <w:rFonts w:ascii="Cambria" w:hAnsi="Cambria"/>
-              </w:rPr>
-              <w:t>Lauenroth</w:t>
-            </w:r>
-            <w:proofErr w:type="spellEnd"/>
-            <w:r>
-              <w:rPr>
-                <w:rFonts w:ascii="Cambria" w:hAnsi="Cambria"/>
-              </w:rPr>
-              <w:t xml:space="preserve">, Siefert, </w:t>
-            </w:r>
-            <w:proofErr w:type="spellStart"/>
-            <w:r>
-              <w:rPr>
-                <w:rFonts w:ascii="Cambria" w:hAnsi="Cambria"/>
-              </w:rPr>
-              <w:t>Techel</w:t>
-            </w:r>
-            <w:proofErr w:type="spellEnd"/>
           </w:p>
         </w:tc>
         <w:tc>
@@ -1766,7 +1616,19 @@
               <w:rPr>
                 <w:rFonts w:ascii="Cambria" w:hAnsi="Cambria"/>
               </w:rPr>
-              <w:t>06.11.18 |1800</w:t>
+              <w:t>Datum</w:t>
+            </w:r>
+            <w:r>
+              <w:rPr>
+                <w:rFonts w:ascii="Cambria" w:hAnsi="Cambria"/>
+              </w:rPr>
+              <w:t xml:space="preserve"> |</w:t>
+            </w:r>
+            <w:r>
+              <w:rPr>
+                <w:rFonts w:ascii="Cambria" w:hAnsi="Cambria"/>
+              </w:rPr>
+              <w:t xml:space="preserve"> Uhrzeit</w:t>
             </w:r>
           </w:p>
         </w:tc>
@@ -1782,6 +1644,12 @@
                 <w:rFonts w:ascii="Cambria" w:hAnsi="Cambria"/>
               </w:rPr>
             </w:pPr>
+            <w:r>
+              <w:rPr>
+                <w:rFonts w:ascii="Cambria" w:hAnsi="Cambria"/>
+              </w:rPr>
+              <w:t>Aufgabe 2</w:t>
+            </w:r>
           </w:p>
         </w:tc>
         <w:tc>
@@ -28652,7 +28520,7 @@
   <w:font w:name="Symbol">
     <w:panose1 w:val="05050102010706020507"/>
     <w:charset w:val="02"/>
-    <w:family w:val="decorative"/>
+    <w:family w:val="roman"/>
     <w:pitch w:val="variable"/>
     <w:sig w:usb0="00000000" w:usb1="10000000" w:usb2="00000000" w:usb3="00000000" w:csb0="80000000" w:csb1="00000000"/>
   </w:font>
@@ -28665,7 +28533,6 @@
   </w:font>
   <w:font w:name="Segoe Condensed">
     <w:altName w:val="Arial"/>
-    <w:panose1 w:val="020B0604020202020204"/>
     <w:charset w:val="00"/>
     <w:family w:val="swiss"/>
     <w:pitch w:val="variable"/>
@@ -28686,7 +28553,7 @@
     <w:sig w:usb0="E1002EFF" w:usb1="C000605B" w:usb2="00000029" w:usb3="00000000" w:csb0="000101FF" w:csb1="00000000"/>
   </w:font>
   <w:font w:name="Segoe UI">
-    <w:panose1 w:val="020B0604020202020204"/>
+    <w:panose1 w:val="020B0502040204020203"/>
     <w:charset w:val="00"/>
     <w:family w:val="swiss"/>
     <w:pitch w:val="variable"/>
@@ -28697,14 +28564,14 @@
     <w:charset w:val="00"/>
     <w:family w:val="modern"/>
     <w:pitch w:val="fixed"/>
-    <w:sig w:usb0="E10006FF" w:usb1="4000FCFF" w:usb2="00000009" w:usb3="00000000" w:csb0="0000019F" w:csb1="00000000"/>
+    <w:sig w:usb0="E00006FF" w:usb1="0000FCFF" w:usb2="00000001" w:usb3="00000000" w:csb0="0000019F" w:csb1="00000000"/>
   </w:font>
   <w:font w:name="Cambria">
     <w:panose1 w:val="02040503050406030204"/>
     <w:charset w:val="00"/>
     <w:family w:val="roman"/>
     <w:pitch w:val="variable"/>
-    <w:sig w:usb0="E00006FF" w:usb1="400004FF" w:usb2="00000000" w:usb3="00000000" w:csb0="0000019F" w:csb1="00000000"/>
+    <w:sig w:usb0="E00006FF" w:usb1="420024FF" w:usb2="02000000" w:usb3="00000000" w:csb0="0000019F" w:csb1="00000000"/>
   </w:font>
   <w:font w:name="Calibri">
     <w:panose1 w:val="020F0502020204030204"/>
@@ -28753,6 +28620,7 @@
     <w:rsid w:val="00C21AF7"/>
     <w:rsid w:val="00C71926"/>
     <w:rsid w:val="00D82C69"/>
+    <w:rsid w:val="00DC49B3"/>
   </w:rsids>
   <m:mathPr>
     <m:mathFont m:val="Cambria Math"/>

</xml_diff>